<commit_message>
Adjusted the word document
</commit_message>
<xml_diff>
--- a/Chapter4/Ahmed_Lab 4b.docx
+++ b/Chapter4/Ahmed_Lab 4b.docx
@@ -38,6 +38,30 @@
       <w:r>
         <w:t xml:space="preserve">For a better clean code, please check the github repository in this link: </w:t>
       </w:r>
+      <w:hyperlink r:id="rId4" w:history="1">
+        <w:r>
+          <w:rPr>
+            <w:rStyle w:val="Hyperlink"/>
+          </w:rPr>
+          <w:t>https://github.com/AhmedAbdelRazak/RCC/blob/master/Chapter4/bubblefactory.html</w:t>
+        </w:r>
+      </w:hyperlink>
+      <w:r>
+        <w:t xml:space="preserve"> </w:t>
+      </w:r>
+    </w:p>
+    <w:p>
+      <w:hyperlink r:id="rId5" w:history="1">
+        <w:r>
+          <w:rPr>
+            <w:rStyle w:val="Hyperlink"/>
+          </w:rPr>
+          <w:t>https://github.com/AhmedAbdelRazak/RCC/blob/master/Chapter4/Lab%204b_Final%20Output.jpg</w:t>
+        </w:r>
+      </w:hyperlink>
+      <w:r>
+        <w:t xml:space="preserve"> </w:t>
+      </w:r>
     </w:p>
     <w:p>
       <w:pPr>
@@ -1525,7 +1549,6 @@
         </w:rPr>
         <w:t xml:space="preserve"> = </w:t>
       </w:r>
-      <w:proofErr w:type="gramStart"/>
       <w:r>
         <w:rPr>
           <w:rFonts w:ascii="Consolas" w:eastAsia="Times New Roman" w:hAnsi="Consolas" w:cs="Times New Roman"/>
@@ -1544,7 +1567,6 @@
         </w:rPr>
         <w:t>;</w:t>
       </w:r>
-      <w:proofErr w:type="gramEnd"/>
     </w:p>
     <w:p>
       <w:pPr>
@@ -1573,27 +1595,7 @@
           <w:sz w:val="21"/>
           <w:szCs w:val="21"/>
         </w:rPr>
-        <w:t xml:space="preserve">//the output variable is just to print out in the console </w:t>
-      </w:r>
-      <w:proofErr w:type="gramStart"/>
-      <w:r>
-        <w:rPr>
-          <w:rFonts w:ascii="Consolas" w:eastAsia="Times New Roman" w:hAnsi="Consolas" w:cs="Times New Roman"/>
-          <w:color w:val="6A9955"/>
-          <w:sz w:val="21"/>
-          <w:szCs w:val="21"/>
-        </w:rPr>
-        <w:t>each and every</w:t>
-      </w:r>
-      <w:proofErr w:type="gramEnd"/>
-      <w:r>
-        <w:rPr>
-          <w:rFonts w:ascii="Consolas" w:eastAsia="Times New Roman" w:hAnsi="Consolas" w:cs="Times New Roman"/>
-          <w:color w:val="6A9955"/>
-          <w:sz w:val="21"/>
-          <w:szCs w:val="21"/>
-        </w:rPr>
-        <w:t xml:space="preserve"> score in a separate line.</w:t>
+        <w:t>//the output variable is just to print out in the console each and every score in a separate line.</w:t>
       </w:r>
     </w:p>
     <w:p>
@@ -1634,7 +1636,6 @@
         </w:rPr>
         <w:t xml:space="preserve"> </w:t>
       </w:r>
-      <w:proofErr w:type="gramStart"/>
       <w:r>
         <w:rPr>
           <w:rFonts w:ascii="Consolas" w:eastAsia="Times New Roman" w:hAnsi="Consolas" w:cs="Times New Roman"/>
@@ -1653,7 +1654,6 @@
         </w:rPr>
         <w:t>;</w:t>
       </w:r>
-      <w:proofErr w:type="gramEnd"/>
     </w:p>
     <w:p>
       <w:pPr>
@@ -1754,27 +1754,7 @@
           <w:sz w:val="21"/>
           <w:szCs w:val="21"/>
         </w:rPr>
-        <w:t>// using for loop in here as mentioned in the lecture, it is just an easier syntax than the while loop. stated in the textbook as well in page 140 &amp; 145 by the for loop itself LOL "When we use a WHILE loop, you have to initialize your counter and increment your counter in separate statements</w:t>
-      </w:r>
-      <w:proofErr w:type="gramStart"/>
-      <w:r>
-        <w:rPr>
-          <w:rFonts w:ascii="Consolas" w:eastAsia="Times New Roman" w:hAnsi="Consolas" w:cs="Times New Roman"/>
-          <w:color w:val="6A9955"/>
-          <w:sz w:val="21"/>
-          <w:szCs w:val="21"/>
-        </w:rPr>
-        <w:t>.....</w:t>
-      </w:r>
-      <w:proofErr w:type="gramEnd"/>
-      <w:r>
-        <w:rPr>
-          <w:rFonts w:ascii="Consolas" w:eastAsia="Times New Roman" w:hAnsi="Consolas" w:cs="Times New Roman"/>
-          <w:color w:val="6A9955"/>
-          <w:sz w:val="21"/>
-          <w:szCs w:val="21"/>
-        </w:rPr>
-        <w:t>".</w:t>
+        <w:t>// using for loop in here as mentioned in the lecture, it is just an easier syntax than the while loop. stated in the textbook as well in page 140 &amp; 145 by the for loop itself LOL "When we use a WHILE loop, you have to initialize your counter and increment your counter in separate statements.....".</w:t>
       </w:r>
     </w:p>
     <w:p>
@@ -1992,7 +1972,6 @@
         <w:t xml:space="preserve"> &lt; </w:t>
       </w:r>
       <w:proofErr w:type="spellStart"/>
-      <w:proofErr w:type="gramStart"/>
       <w:r>
         <w:rPr>
           <w:rFonts w:ascii="Consolas" w:eastAsia="Times New Roman" w:hAnsi="Consolas" w:cs="Times New Roman"/>
@@ -2021,7 +2000,6 @@
         <w:t>length</w:t>
       </w:r>
       <w:proofErr w:type="spellEnd"/>
-      <w:proofErr w:type="gramEnd"/>
       <w:r>
         <w:rPr>
           <w:rFonts w:ascii="Consolas" w:eastAsia="Times New Roman" w:hAnsi="Consolas" w:cs="Times New Roman"/>
@@ -2175,7 +2153,6 @@
         <w:t>i</w:t>
       </w:r>
       <w:proofErr w:type="spellEnd"/>
-      <w:proofErr w:type="gramStart"/>
       <w:r>
         <w:rPr>
           <w:rFonts w:ascii="Consolas" w:eastAsia="Times New Roman" w:hAnsi="Consolas" w:cs="Times New Roman"/>
@@ -2185,84 +2162,6 @@
         </w:rPr>
         <w:t>];</w:t>
       </w:r>
-      <w:proofErr w:type="gramEnd"/>
-    </w:p>
-    <w:p>
-      <w:pPr>
-        <w:shd w:val="clear" w:color="auto" w:fill="1E1E1E"/>
-        <w:spacing w:after="0" w:line="285" w:lineRule="atLeast"/>
-        <w:rPr>
-          <w:rFonts w:ascii="Consolas" w:eastAsia="Times New Roman" w:hAnsi="Consolas" w:cs="Times New Roman"/>
-          <w:color w:val="D4D4D4"/>
-          <w:sz w:val="21"/>
-          <w:szCs w:val="21"/>
-        </w:rPr>
-      </w:pPr>
-      <w:r>
-        <w:rPr>
-          <w:rFonts w:ascii="Consolas" w:eastAsia="Times New Roman" w:hAnsi="Consolas" w:cs="Times New Roman"/>
-          <w:color w:val="D4D4D4"/>
-          <w:sz w:val="21"/>
-          <w:szCs w:val="21"/>
-        </w:rPr>
-        <w:t xml:space="preserve">                    </w:t>
-      </w:r>
-      <w:r>
-        <w:rPr>
-          <w:rFonts w:ascii="Consolas" w:eastAsia="Times New Roman" w:hAnsi="Consolas" w:cs="Times New Roman"/>
-          <w:color w:val="9CDCFE"/>
-          <w:sz w:val="21"/>
-          <w:szCs w:val="21"/>
-        </w:rPr>
-        <w:t>console</w:t>
-      </w:r>
-      <w:r>
-        <w:rPr>
-          <w:rFonts w:ascii="Consolas" w:eastAsia="Times New Roman" w:hAnsi="Consolas" w:cs="Times New Roman"/>
-          <w:color w:val="D4D4D4"/>
-          <w:sz w:val="21"/>
-          <w:szCs w:val="21"/>
-        </w:rPr>
-        <w:t>.</w:t>
-      </w:r>
-      <w:r>
-        <w:rPr>
-          <w:rFonts w:ascii="Consolas" w:eastAsia="Times New Roman" w:hAnsi="Consolas" w:cs="Times New Roman"/>
-          <w:color w:val="DCDCAA"/>
-          <w:sz w:val="21"/>
-          <w:szCs w:val="21"/>
-        </w:rPr>
-        <w:t>log</w:t>
-      </w:r>
-      <w:r>
-        <w:rPr>
-          <w:rFonts w:ascii="Consolas" w:eastAsia="Times New Roman" w:hAnsi="Consolas" w:cs="Times New Roman"/>
-          <w:color w:val="D4D4D4"/>
-          <w:sz w:val="21"/>
-          <w:szCs w:val="21"/>
-        </w:rPr>
-        <w:t>(</w:t>
-      </w:r>
-      <w:r>
-        <w:rPr>
-          <w:rFonts w:ascii="Consolas" w:eastAsia="Times New Roman" w:hAnsi="Consolas" w:cs="Times New Roman"/>
-          <w:color w:val="9CDCFE"/>
-          <w:sz w:val="21"/>
-          <w:szCs w:val="21"/>
-        </w:rPr>
-        <w:t>output</w:t>
-      </w:r>
-      <w:proofErr w:type="gramStart"/>
-      <w:r>
-        <w:rPr>
-          <w:rFonts w:ascii="Consolas" w:eastAsia="Times New Roman" w:hAnsi="Consolas" w:cs="Times New Roman"/>
-          <w:color w:val="D4D4D4"/>
-          <w:sz w:val="21"/>
-          <w:szCs w:val="21"/>
-        </w:rPr>
-        <w:t>);</w:t>
-      </w:r>
-      <w:proofErr w:type="gramEnd"/>
     </w:p>
     <w:p>
       <w:pPr>
@@ -2288,6 +2187,81 @@
       <w:r>
         <w:rPr>
           <w:rFonts w:ascii="Consolas" w:eastAsia="Times New Roman" w:hAnsi="Consolas" w:cs="Times New Roman"/>
+          <w:color w:val="9CDCFE"/>
+          <w:sz w:val="21"/>
+          <w:szCs w:val="21"/>
+        </w:rPr>
+        <w:t>console</w:t>
+      </w:r>
+      <w:r>
+        <w:rPr>
+          <w:rFonts w:ascii="Consolas" w:eastAsia="Times New Roman" w:hAnsi="Consolas" w:cs="Times New Roman"/>
+          <w:color w:val="D4D4D4"/>
+          <w:sz w:val="21"/>
+          <w:szCs w:val="21"/>
+        </w:rPr>
+        <w:t>.</w:t>
+      </w:r>
+      <w:r>
+        <w:rPr>
+          <w:rFonts w:ascii="Consolas" w:eastAsia="Times New Roman" w:hAnsi="Consolas" w:cs="Times New Roman"/>
+          <w:color w:val="DCDCAA"/>
+          <w:sz w:val="21"/>
+          <w:szCs w:val="21"/>
+        </w:rPr>
+        <w:t>log</w:t>
+      </w:r>
+      <w:r>
+        <w:rPr>
+          <w:rFonts w:ascii="Consolas" w:eastAsia="Times New Roman" w:hAnsi="Consolas" w:cs="Times New Roman"/>
+          <w:color w:val="D4D4D4"/>
+          <w:sz w:val="21"/>
+          <w:szCs w:val="21"/>
+        </w:rPr>
+        <w:t>(</w:t>
+      </w:r>
+      <w:r>
+        <w:rPr>
+          <w:rFonts w:ascii="Consolas" w:eastAsia="Times New Roman" w:hAnsi="Consolas" w:cs="Times New Roman"/>
+          <w:color w:val="9CDCFE"/>
+          <w:sz w:val="21"/>
+          <w:szCs w:val="21"/>
+        </w:rPr>
+        <w:t>output</w:t>
+      </w:r>
+      <w:r>
+        <w:rPr>
+          <w:rFonts w:ascii="Consolas" w:eastAsia="Times New Roman" w:hAnsi="Consolas" w:cs="Times New Roman"/>
+          <w:color w:val="D4D4D4"/>
+          <w:sz w:val="21"/>
+          <w:szCs w:val="21"/>
+        </w:rPr>
+        <w:t>);</w:t>
+      </w:r>
+    </w:p>
+    <w:p>
+      <w:pPr>
+        <w:shd w:val="clear" w:color="auto" w:fill="1E1E1E"/>
+        <w:spacing w:after="0" w:line="285" w:lineRule="atLeast"/>
+        <w:rPr>
+          <w:rFonts w:ascii="Consolas" w:eastAsia="Times New Roman" w:hAnsi="Consolas" w:cs="Times New Roman"/>
+          <w:color w:val="D4D4D4"/>
+          <w:sz w:val="21"/>
+          <w:szCs w:val="21"/>
+        </w:rPr>
+      </w:pPr>
+      <w:r>
+        <w:rPr>
+          <w:rFonts w:ascii="Consolas" w:eastAsia="Times New Roman" w:hAnsi="Consolas" w:cs="Times New Roman"/>
+          <w:color w:val="D4D4D4"/>
+          <w:sz w:val="21"/>
+          <w:szCs w:val="21"/>
+        </w:rPr>
+        <w:t xml:space="preserve">                    </w:t>
+      </w:r>
+      <w:r>
+        <w:rPr>
+          <w:rFonts w:ascii="Consolas" w:eastAsia="Times New Roman" w:hAnsi="Consolas" w:cs="Times New Roman"/>
           <w:color w:val="6A9955"/>
           <w:sz w:val="21"/>
           <w:szCs w:val="21"/>
@@ -2332,27 +2306,7 @@
           <w:sz w:val="21"/>
           <w:szCs w:val="21"/>
         </w:rPr>
-        <w:t xml:space="preserve">=0, which by substitution, the condition will look like </w:t>
-      </w:r>
-      <w:proofErr w:type="gramStart"/>
-      <w:r>
-        <w:rPr>
-          <w:rFonts w:ascii="Consolas" w:eastAsia="Times New Roman" w:hAnsi="Consolas" w:cs="Times New Roman"/>
-          <w:color w:val="6A9955"/>
-          <w:sz w:val="21"/>
-          <w:szCs w:val="21"/>
-        </w:rPr>
-        <w:t>scores[</w:t>
-      </w:r>
-      <w:proofErr w:type="gramEnd"/>
-      <w:r>
-        <w:rPr>
-          <w:rFonts w:ascii="Consolas" w:eastAsia="Times New Roman" w:hAnsi="Consolas" w:cs="Times New Roman"/>
-          <w:color w:val="6A9955"/>
-          <w:sz w:val="21"/>
-          <w:szCs w:val="21"/>
-        </w:rPr>
-        <w:t xml:space="preserve">0] &gt; </w:t>
+        <w:t xml:space="preserve">=0, which by substitution, the condition will look like scores[0] &gt; </w:t>
       </w:r>
       <w:proofErr w:type="spellStart"/>
       <w:r>
@@ -2442,27 +2396,7 @@
           <w:sz w:val="21"/>
           <w:szCs w:val="21"/>
         </w:rPr>
-        <w:t xml:space="preserve">=1 which by substitution </w:t>
-      </w:r>
-      <w:proofErr w:type="gramStart"/>
-      <w:r>
-        <w:rPr>
-          <w:rFonts w:ascii="Consolas" w:eastAsia="Times New Roman" w:hAnsi="Consolas" w:cs="Times New Roman"/>
-          <w:color w:val="6A9955"/>
-          <w:sz w:val="21"/>
-          <w:szCs w:val="21"/>
-        </w:rPr>
-        <w:t>scores[</w:t>
-      </w:r>
-      <w:proofErr w:type="gramEnd"/>
-      <w:r>
-        <w:rPr>
-          <w:rFonts w:ascii="Consolas" w:eastAsia="Times New Roman" w:hAnsi="Consolas" w:cs="Times New Roman"/>
-          <w:color w:val="6A9955"/>
-          <w:sz w:val="21"/>
-          <w:szCs w:val="21"/>
-        </w:rPr>
-        <w:t xml:space="preserve">1] &gt; 60 =&gt; 50 &gt; 60 which is false, then </w:t>
+        <w:t xml:space="preserve">=1 which by substitution scores[1] &gt; 60 =&gt; 50 &gt; 60 which is false, then </w:t>
       </w:r>
       <w:proofErr w:type="spellStart"/>
       <w:r>
@@ -2682,7 +2616,6 @@
         <w:t>i</w:t>
       </w:r>
       <w:proofErr w:type="spellEnd"/>
-      <w:proofErr w:type="gramStart"/>
       <w:r>
         <w:rPr>
           <w:rFonts w:ascii="Consolas" w:eastAsia="Times New Roman" w:hAnsi="Consolas" w:cs="Times New Roman"/>
@@ -2692,7 +2625,6 @@
         </w:rPr>
         <w:t>];</w:t>
       </w:r>
-      <w:proofErr w:type="gramEnd"/>
     </w:p>
     <w:p>
       <w:pPr>
@@ -2775,7 +2707,6 @@
         <w:t xml:space="preserve"> </w:t>
       </w:r>
       <w:proofErr w:type="spellStart"/>
-      <w:proofErr w:type="gramStart"/>
       <w:r>
         <w:rPr>
           <w:rFonts w:ascii="Consolas" w:eastAsia="Times New Roman" w:hAnsi="Consolas" w:cs="Times New Roman"/>
@@ -2795,7 +2726,6 @@
         </w:rPr>
         <w:t>;</w:t>
       </w:r>
-      <w:proofErr w:type="gramEnd"/>
     </w:p>
     <w:p>
       <w:pPr>
@@ -2869,7 +2799,6 @@
         <w:t xml:space="preserve"> </w:t>
       </w:r>
       <w:proofErr w:type="spellStart"/>
-      <w:proofErr w:type="gramStart"/>
       <w:r>
         <w:rPr>
           <w:rFonts w:ascii="Consolas" w:eastAsia="Times New Roman" w:hAnsi="Consolas" w:cs="Times New Roman"/>
@@ -2889,7 +2818,6 @@
         </w:rPr>
         <w:t>(</w:t>
       </w:r>
-      <w:proofErr w:type="gramEnd"/>
       <w:r>
         <w:rPr>
           <w:rFonts w:ascii="Consolas" w:eastAsia="Times New Roman" w:hAnsi="Consolas" w:cs="Times New Roman"/>
@@ -3015,19 +2943,8 @@
           <w:sz w:val="21"/>
           <w:szCs w:val="21"/>
         </w:rPr>
-        <w:t xml:space="preserve"> = [</w:t>
-      </w:r>
-      <w:proofErr w:type="gramStart"/>
-      <w:r>
-        <w:rPr>
-          <w:rFonts w:ascii="Consolas" w:eastAsia="Times New Roman" w:hAnsi="Consolas" w:cs="Times New Roman"/>
-          <w:color w:val="D4D4D4"/>
-          <w:sz w:val="21"/>
-          <w:szCs w:val="21"/>
-        </w:rPr>
-        <w:t>];</w:t>
-      </w:r>
-      <w:proofErr w:type="gramEnd"/>
+        <w:t xml:space="preserve"> = [];</w:t>
+      </w:r>
     </w:p>
     <w:p>
       <w:pPr>
@@ -3144,7 +3061,6 @@
         <w:t xml:space="preserve"> &lt; </w:t>
       </w:r>
       <w:proofErr w:type="spellStart"/>
-      <w:proofErr w:type="gramStart"/>
       <w:r>
         <w:rPr>
           <w:rFonts w:ascii="Consolas" w:eastAsia="Times New Roman" w:hAnsi="Consolas" w:cs="Times New Roman"/>
@@ -3173,7 +3089,6 @@
         <w:t>length</w:t>
       </w:r>
       <w:proofErr w:type="spellEnd"/>
-      <w:proofErr w:type="gramEnd"/>
       <w:r>
         <w:rPr>
           <w:rFonts w:ascii="Consolas" w:eastAsia="Times New Roman" w:hAnsi="Consolas" w:cs="Times New Roman"/>
@@ -3254,7 +3169,6 @@
         <w:t xml:space="preserve"> with the </w:t>
       </w:r>
       <w:proofErr w:type="spellStart"/>
-      <w:proofErr w:type="gramStart"/>
       <w:r>
         <w:rPr>
           <w:rFonts w:ascii="Consolas" w:eastAsia="Times New Roman" w:hAnsi="Consolas" w:cs="Times New Roman"/>
@@ -3272,17 +3186,465 @@
           <w:sz w:val="21"/>
           <w:szCs w:val="21"/>
         </w:rPr>
+        <w:t xml:space="preserve">(which was stored by using function </w:t>
+      </w:r>
+      <w:proofErr w:type="spellStart"/>
+      <w:r>
+        <w:rPr>
+          <w:rFonts w:ascii="Consolas" w:eastAsia="Times New Roman" w:hAnsi="Consolas" w:cs="Times New Roman"/>
+          <w:color w:val="6A9955"/>
+          <w:sz w:val="21"/>
+          <w:szCs w:val="21"/>
+        </w:rPr>
+        <w:t>printAndGetHighScore</w:t>
+      </w:r>
+      <w:proofErr w:type="spellEnd"/>
+      <w:r>
+        <w:rPr>
+          <w:rFonts w:ascii="Consolas" w:eastAsia="Times New Roman" w:hAnsi="Consolas" w:cs="Times New Roman"/>
+          <w:color w:val="6A9955"/>
+          <w:sz w:val="21"/>
+          <w:szCs w:val="21"/>
+        </w:rPr>
+        <w:t xml:space="preserve">) and if they are equal, then we add that index to the </w:t>
+      </w:r>
+      <w:proofErr w:type="spellStart"/>
+      <w:r>
+        <w:rPr>
+          <w:rFonts w:ascii="Consolas" w:eastAsia="Times New Roman" w:hAnsi="Consolas" w:cs="Times New Roman"/>
+          <w:color w:val="6A9955"/>
+          <w:sz w:val="21"/>
+          <w:szCs w:val="21"/>
+        </w:rPr>
+        <w:t>bestSolutions</w:t>
+      </w:r>
+      <w:proofErr w:type="spellEnd"/>
+      <w:r>
+        <w:rPr>
+          <w:rFonts w:ascii="Consolas" w:eastAsia="Times New Roman" w:hAnsi="Consolas" w:cs="Times New Roman"/>
+          <w:color w:val="6A9955"/>
+          <w:sz w:val="21"/>
+          <w:szCs w:val="21"/>
+        </w:rPr>
+        <w:t xml:space="preserve"> array by using push</w:t>
+      </w:r>
+    </w:p>
+    <w:p>
+      <w:pPr>
+        <w:shd w:val="clear" w:color="auto" w:fill="1E1E1E"/>
+        <w:spacing w:after="0" w:line="285" w:lineRule="atLeast"/>
+        <w:rPr>
+          <w:rFonts w:ascii="Consolas" w:eastAsia="Times New Roman" w:hAnsi="Consolas" w:cs="Times New Roman"/>
+          <w:color w:val="D4D4D4"/>
+          <w:sz w:val="21"/>
+          <w:szCs w:val="21"/>
+        </w:rPr>
+      </w:pPr>
+      <w:r>
+        <w:rPr>
+          <w:rFonts w:ascii="Consolas" w:eastAsia="Times New Roman" w:hAnsi="Consolas" w:cs="Times New Roman"/>
+          <w:color w:val="D4D4D4"/>
+          <w:sz w:val="21"/>
+          <w:szCs w:val="21"/>
+        </w:rPr>
+        <w:t xml:space="preserve">                    </w:t>
+      </w:r>
+      <w:r>
+        <w:rPr>
+          <w:rFonts w:ascii="Consolas" w:eastAsia="Times New Roman" w:hAnsi="Consolas" w:cs="Times New Roman"/>
+          <w:color w:val="C586C0"/>
+          <w:sz w:val="21"/>
+          <w:szCs w:val="21"/>
+        </w:rPr>
+        <w:t>if</w:t>
+      </w:r>
+      <w:r>
+        <w:rPr>
+          <w:rFonts w:ascii="Consolas" w:eastAsia="Times New Roman" w:hAnsi="Consolas" w:cs="Times New Roman"/>
+          <w:color w:val="D4D4D4"/>
+          <w:sz w:val="21"/>
+          <w:szCs w:val="21"/>
+        </w:rPr>
+        <w:t xml:space="preserve"> (</w:t>
+      </w:r>
+      <w:r>
+        <w:rPr>
+          <w:rFonts w:ascii="Consolas" w:eastAsia="Times New Roman" w:hAnsi="Consolas" w:cs="Times New Roman"/>
+          <w:color w:val="9CDCFE"/>
+          <w:sz w:val="21"/>
+          <w:szCs w:val="21"/>
+        </w:rPr>
+        <w:t>scores</w:t>
+      </w:r>
+      <w:r>
+        <w:rPr>
+          <w:rFonts w:ascii="Consolas" w:eastAsia="Times New Roman" w:hAnsi="Consolas" w:cs="Times New Roman"/>
+          <w:color w:val="D4D4D4"/>
+          <w:sz w:val="21"/>
+          <w:szCs w:val="21"/>
+        </w:rPr>
+        <w:t>[</w:t>
+      </w:r>
+      <w:proofErr w:type="spellStart"/>
+      <w:r>
+        <w:rPr>
+          <w:rFonts w:ascii="Consolas" w:eastAsia="Times New Roman" w:hAnsi="Consolas" w:cs="Times New Roman"/>
+          <w:color w:val="9CDCFE"/>
+          <w:sz w:val="21"/>
+          <w:szCs w:val="21"/>
+        </w:rPr>
+        <w:t>i</w:t>
+      </w:r>
+      <w:proofErr w:type="spellEnd"/>
+      <w:r>
+        <w:rPr>
+          <w:rFonts w:ascii="Consolas" w:eastAsia="Times New Roman" w:hAnsi="Consolas" w:cs="Times New Roman"/>
+          <w:color w:val="D4D4D4"/>
+          <w:sz w:val="21"/>
+          <w:szCs w:val="21"/>
+        </w:rPr>
+        <w:t xml:space="preserve">] == </w:t>
+      </w:r>
+      <w:proofErr w:type="spellStart"/>
+      <w:r>
+        <w:rPr>
+          <w:rFonts w:ascii="Consolas" w:eastAsia="Times New Roman" w:hAnsi="Consolas" w:cs="Times New Roman"/>
+          <w:color w:val="9CDCFE"/>
+          <w:sz w:val="21"/>
+          <w:szCs w:val="21"/>
+        </w:rPr>
+        <w:t>highScore</w:t>
+      </w:r>
+      <w:proofErr w:type="spellEnd"/>
+      <w:r>
+        <w:rPr>
+          <w:rFonts w:ascii="Consolas" w:eastAsia="Times New Roman" w:hAnsi="Consolas" w:cs="Times New Roman"/>
+          <w:color w:val="D4D4D4"/>
+          <w:sz w:val="21"/>
+          <w:szCs w:val="21"/>
+        </w:rPr>
+        <w:t>) {</w:t>
+      </w:r>
+    </w:p>
+    <w:p>
+      <w:pPr>
+        <w:shd w:val="clear" w:color="auto" w:fill="1E1E1E"/>
+        <w:spacing w:after="0" w:line="285" w:lineRule="atLeast"/>
+        <w:rPr>
+          <w:rFonts w:ascii="Consolas" w:eastAsia="Times New Roman" w:hAnsi="Consolas" w:cs="Times New Roman"/>
+          <w:color w:val="D4D4D4"/>
+          <w:sz w:val="21"/>
+          <w:szCs w:val="21"/>
+        </w:rPr>
+      </w:pPr>
+      <w:r>
+        <w:rPr>
+          <w:rFonts w:ascii="Consolas" w:eastAsia="Times New Roman" w:hAnsi="Consolas" w:cs="Times New Roman"/>
+          <w:color w:val="D4D4D4"/>
+          <w:sz w:val="21"/>
+          <w:szCs w:val="21"/>
+        </w:rPr>
+        <w:t xml:space="preserve">                        </w:t>
+      </w:r>
+      <w:r>
+        <w:rPr>
+          <w:rFonts w:ascii="Consolas" w:eastAsia="Times New Roman" w:hAnsi="Consolas" w:cs="Times New Roman"/>
+          <w:color w:val="6A9955"/>
+          <w:sz w:val="21"/>
+          <w:szCs w:val="21"/>
+        </w:rPr>
+        <w:t>// Added the "#" symbol to make the output/ report looks the same as in page 135 in the textbook</w:t>
+      </w:r>
+    </w:p>
+    <w:p>
+      <w:pPr>
+        <w:shd w:val="clear" w:color="auto" w:fill="1E1E1E"/>
+        <w:spacing w:after="0" w:line="285" w:lineRule="atLeast"/>
+        <w:rPr>
+          <w:rFonts w:ascii="Consolas" w:eastAsia="Times New Roman" w:hAnsi="Consolas" w:cs="Times New Roman"/>
+          <w:color w:val="D4D4D4"/>
+          <w:sz w:val="21"/>
+          <w:szCs w:val="21"/>
+        </w:rPr>
+      </w:pPr>
+      <w:r>
+        <w:rPr>
+          <w:rFonts w:ascii="Consolas" w:eastAsia="Times New Roman" w:hAnsi="Consolas" w:cs="Times New Roman"/>
+          <w:color w:val="D4D4D4"/>
+          <w:sz w:val="21"/>
+          <w:szCs w:val="21"/>
+        </w:rPr>
+        <w:t xml:space="preserve">                        </w:t>
+      </w:r>
+      <w:r>
+        <w:rPr>
+          <w:rFonts w:ascii="Consolas" w:eastAsia="Times New Roman" w:hAnsi="Consolas" w:cs="Times New Roman"/>
+          <w:color w:val="6A9955"/>
+          <w:sz w:val="21"/>
+          <w:szCs w:val="21"/>
+        </w:rPr>
+        <w:t>//I like it this way better than the output in page 150</w:t>
+      </w:r>
+    </w:p>
+    <w:p>
+      <w:pPr>
+        <w:shd w:val="clear" w:color="auto" w:fill="1E1E1E"/>
+        <w:spacing w:after="0" w:line="285" w:lineRule="atLeast"/>
+        <w:rPr>
+          <w:rFonts w:ascii="Consolas" w:eastAsia="Times New Roman" w:hAnsi="Consolas" w:cs="Times New Roman"/>
+          <w:color w:val="D4D4D4"/>
+          <w:sz w:val="21"/>
+          <w:szCs w:val="21"/>
+        </w:rPr>
+      </w:pPr>
+      <w:r>
+        <w:rPr>
+          <w:rFonts w:ascii="Consolas" w:eastAsia="Times New Roman" w:hAnsi="Consolas" w:cs="Times New Roman"/>
+          <w:color w:val="D4D4D4"/>
+          <w:sz w:val="21"/>
+          <w:szCs w:val="21"/>
+        </w:rPr>
+        <w:t xml:space="preserve">                        </w:t>
+      </w:r>
+      <w:proofErr w:type="spellStart"/>
+      <w:r>
+        <w:rPr>
+          <w:rFonts w:ascii="Consolas" w:eastAsia="Times New Roman" w:hAnsi="Consolas" w:cs="Times New Roman"/>
+          <w:color w:val="9CDCFE"/>
+          <w:sz w:val="21"/>
+          <w:szCs w:val="21"/>
+        </w:rPr>
+        <w:t>bestSolutions</w:t>
+      </w:r>
+      <w:r>
+        <w:rPr>
+          <w:rFonts w:ascii="Consolas" w:eastAsia="Times New Roman" w:hAnsi="Consolas" w:cs="Times New Roman"/>
+          <w:color w:val="D4D4D4"/>
+          <w:sz w:val="21"/>
+          <w:szCs w:val="21"/>
+        </w:rPr>
+        <w:t>.</w:t>
+      </w:r>
+      <w:r>
+        <w:rPr>
+          <w:rFonts w:ascii="Consolas" w:eastAsia="Times New Roman" w:hAnsi="Consolas" w:cs="Times New Roman"/>
+          <w:color w:val="DCDCAA"/>
+          <w:sz w:val="21"/>
+          <w:szCs w:val="21"/>
+        </w:rPr>
+        <w:t>push</w:t>
+      </w:r>
+      <w:proofErr w:type="spellEnd"/>
+      <w:r>
+        <w:rPr>
+          <w:rFonts w:ascii="Consolas" w:eastAsia="Times New Roman" w:hAnsi="Consolas" w:cs="Times New Roman"/>
+          <w:color w:val="D4D4D4"/>
+          <w:sz w:val="21"/>
+          <w:szCs w:val="21"/>
+        </w:rPr>
         <w:t>(</w:t>
       </w:r>
-      <w:proofErr w:type="gramEnd"/>
-      <w:r>
-        <w:rPr>
-          <w:rFonts w:ascii="Consolas" w:eastAsia="Times New Roman" w:hAnsi="Consolas" w:cs="Times New Roman"/>
-          <w:color w:val="6A9955"/>
-          <w:sz w:val="21"/>
-          <w:szCs w:val="21"/>
-        </w:rPr>
-        <w:t xml:space="preserve">which was stored by using function </w:t>
+      <w:r>
+        <w:rPr>
+          <w:rFonts w:ascii="Consolas" w:eastAsia="Times New Roman" w:hAnsi="Consolas" w:cs="Times New Roman"/>
+          <w:color w:val="CE9178"/>
+          <w:sz w:val="21"/>
+          <w:szCs w:val="21"/>
+        </w:rPr>
+        <w:t>" #"</w:t>
+      </w:r>
+      <w:r>
+        <w:rPr>
+          <w:rFonts w:ascii="Consolas" w:eastAsia="Times New Roman" w:hAnsi="Consolas" w:cs="Times New Roman"/>
+          <w:color w:val="D4D4D4"/>
+          <w:sz w:val="21"/>
+          <w:szCs w:val="21"/>
+        </w:rPr>
+        <w:t xml:space="preserve"> + </w:t>
+      </w:r>
+      <w:proofErr w:type="spellStart"/>
+      <w:r>
+        <w:rPr>
+          <w:rFonts w:ascii="Consolas" w:eastAsia="Times New Roman" w:hAnsi="Consolas" w:cs="Times New Roman"/>
+          <w:color w:val="9CDCFE"/>
+          <w:sz w:val="21"/>
+          <w:szCs w:val="21"/>
+        </w:rPr>
+        <w:t>i</w:t>
+      </w:r>
+      <w:proofErr w:type="spellEnd"/>
+      <w:r>
+        <w:rPr>
+          <w:rFonts w:ascii="Consolas" w:eastAsia="Times New Roman" w:hAnsi="Consolas" w:cs="Times New Roman"/>
+          <w:color w:val="D4D4D4"/>
+          <w:sz w:val="21"/>
+          <w:szCs w:val="21"/>
+        </w:rPr>
+        <w:t>);</w:t>
+      </w:r>
+    </w:p>
+    <w:p>
+      <w:pPr>
+        <w:shd w:val="clear" w:color="auto" w:fill="1E1E1E"/>
+        <w:spacing w:after="0" w:line="285" w:lineRule="atLeast"/>
+        <w:rPr>
+          <w:rFonts w:ascii="Consolas" w:eastAsia="Times New Roman" w:hAnsi="Consolas" w:cs="Times New Roman"/>
+          <w:color w:val="D4D4D4"/>
+          <w:sz w:val="21"/>
+          <w:szCs w:val="21"/>
+        </w:rPr>
+      </w:pPr>
+      <w:r>
+        <w:rPr>
+          <w:rFonts w:ascii="Consolas" w:eastAsia="Times New Roman" w:hAnsi="Consolas" w:cs="Times New Roman"/>
+          <w:color w:val="D4D4D4"/>
+          <w:sz w:val="21"/>
+          <w:szCs w:val="21"/>
+        </w:rPr>
+        <w:t>                    }</w:t>
+      </w:r>
+    </w:p>
+    <w:p>
+      <w:pPr>
+        <w:shd w:val="clear" w:color="auto" w:fill="1E1E1E"/>
+        <w:spacing w:after="0" w:line="285" w:lineRule="atLeast"/>
+        <w:rPr>
+          <w:rFonts w:ascii="Consolas" w:eastAsia="Times New Roman" w:hAnsi="Consolas" w:cs="Times New Roman"/>
+          <w:color w:val="D4D4D4"/>
+          <w:sz w:val="21"/>
+          <w:szCs w:val="21"/>
+        </w:rPr>
+      </w:pPr>
+      <w:r>
+        <w:rPr>
+          <w:rFonts w:ascii="Consolas" w:eastAsia="Times New Roman" w:hAnsi="Consolas" w:cs="Times New Roman"/>
+          <w:color w:val="D4D4D4"/>
+          <w:sz w:val="21"/>
+          <w:szCs w:val="21"/>
+        </w:rPr>
+        <w:t>                }</w:t>
+      </w:r>
+    </w:p>
+    <w:p>
+      <w:pPr>
+        <w:shd w:val="clear" w:color="auto" w:fill="1E1E1E"/>
+        <w:spacing w:after="0" w:line="285" w:lineRule="atLeast"/>
+        <w:rPr>
+          <w:rFonts w:ascii="Consolas" w:eastAsia="Times New Roman" w:hAnsi="Consolas" w:cs="Times New Roman"/>
+          <w:color w:val="D4D4D4"/>
+          <w:sz w:val="21"/>
+          <w:szCs w:val="21"/>
+        </w:rPr>
+      </w:pPr>
+      <w:r>
+        <w:rPr>
+          <w:rFonts w:ascii="Consolas" w:eastAsia="Times New Roman" w:hAnsi="Consolas" w:cs="Times New Roman"/>
+          <w:color w:val="D4D4D4"/>
+          <w:sz w:val="21"/>
+          <w:szCs w:val="21"/>
+        </w:rPr>
+        <w:t xml:space="preserve">                </w:t>
+      </w:r>
+      <w:r>
+        <w:rPr>
+          <w:rFonts w:ascii="Consolas" w:eastAsia="Times New Roman" w:hAnsi="Consolas" w:cs="Times New Roman"/>
+          <w:color w:val="C586C0"/>
+          <w:sz w:val="21"/>
+          <w:szCs w:val="21"/>
+        </w:rPr>
+        <w:t>return</w:t>
+      </w:r>
+      <w:r>
+        <w:rPr>
+          <w:rFonts w:ascii="Consolas" w:eastAsia="Times New Roman" w:hAnsi="Consolas" w:cs="Times New Roman"/>
+          <w:color w:val="D4D4D4"/>
+          <w:sz w:val="21"/>
+          <w:szCs w:val="21"/>
+        </w:rPr>
+        <w:t xml:space="preserve"> </w:t>
+      </w:r>
+      <w:proofErr w:type="spellStart"/>
+      <w:r>
+        <w:rPr>
+          <w:rFonts w:ascii="Consolas" w:eastAsia="Times New Roman" w:hAnsi="Consolas" w:cs="Times New Roman"/>
+          <w:color w:val="9CDCFE"/>
+          <w:sz w:val="21"/>
+          <w:szCs w:val="21"/>
+        </w:rPr>
+        <w:t>bestSolutions</w:t>
+      </w:r>
+      <w:proofErr w:type="spellEnd"/>
+      <w:r>
+        <w:rPr>
+          <w:rFonts w:ascii="Consolas" w:eastAsia="Times New Roman" w:hAnsi="Consolas" w:cs="Times New Roman"/>
+          <w:color w:val="D4D4D4"/>
+          <w:sz w:val="21"/>
+          <w:szCs w:val="21"/>
+        </w:rPr>
+        <w:t>;</w:t>
+      </w:r>
+    </w:p>
+    <w:p>
+      <w:pPr>
+        <w:shd w:val="clear" w:color="auto" w:fill="1E1E1E"/>
+        <w:spacing w:after="0" w:line="285" w:lineRule="atLeast"/>
+        <w:rPr>
+          <w:rFonts w:ascii="Consolas" w:eastAsia="Times New Roman" w:hAnsi="Consolas" w:cs="Times New Roman"/>
+          <w:color w:val="D4D4D4"/>
+          <w:sz w:val="21"/>
+          <w:szCs w:val="21"/>
+        </w:rPr>
+      </w:pPr>
+      <w:r>
+        <w:rPr>
+          <w:rFonts w:ascii="Consolas" w:eastAsia="Times New Roman" w:hAnsi="Consolas" w:cs="Times New Roman"/>
+          <w:color w:val="D4D4D4"/>
+          <w:sz w:val="21"/>
+          <w:szCs w:val="21"/>
+        </w:rPr>
+        <w:t>            }</w:t>
+      </w:r>
+    </w:p>
+    <w:p>
+      <w:pPr>
+        <w:shd w:val="clear" w:color="auto" w:fill="1E1E1E"/>
+        <w:spacing w:after="0" w:line="285" w:lineRule="atLeast"/>
+        <w:rPr>
+          <w:rFonts w:ascii="Consolas" w:eastAsia="Times New Roman" w:hAnsi="Consolas" w:cs="Times New Roman"/>
+          <w:color w:val="D4D4D4"/>
+          <w:sz w:val="21"/>
+          <w:szCs w:val="21"/>
+        </w:rPr>
+      </w:pPr>
+    </w:p>
+    <w:p>
+      <w:pPr>
+        <w:shd w:val="clear" w:color="auto" w:fill="1E1E1E"/>
+        <w:spacing w:after="0" w:line="285" w:lineRule="atLeast"/>
+        <w:rPr>
+          <w:rFonts w:ascii="Consolas" w:eastAsia="Times New Roman" w:hAnsi="Consolas" w:cs="Times New Roman"/>
+          <w:color w:val="D4D4D4"/>
+          <w:sz w:val="21"/>
+          <w:szCs w:val="21"/>
+        </w:rPr>
+      </w:pPr>
+      <w:r>
+        <w:rPr>
+          <w:rFonts w:ascii="Consolas" w:eastAsia="Times New Roman" w:hAnsi="Consolas" w:cs="Times New Roman"/>
+          <w:color w:val="D4D4D4"/>
+          <w:sz w:val="21"/>
+          <w:szCs w:val="21"/>
+        </w:rPr>
+        <w:t xml:space="preserve">            </w:t>
+      </w:r>
+      <w:r>
+        <w:rPr>
+          <w:rFonts w:ascii="Consolas" w:eastAsia="Times New Roman" w:hAnsi="Consolas" w:cs="Times New Roman"/>
+          <w:color w:val="6A9955"/>
+          <w:sz w:val="21"/>
+          <w:szCs w:val="21"/>
+        </w:rPr>
+        <w:t xml:space="preserve">//calling </w:t>
       </w:r>
       <w:proofErr w:type="spellStart"/>
       <w:r>
@@ -3302,67 +3664,138 @@
           <w:sz w:val="21"/>
           <w:szCs w:val="21"/>
         </w:rPr>
-        <w:t xml:space="preserve">) and if they are equal, then we add that index to the </w:t>
-      </w:r>
-      <w:proofErr w:type="spellStart"/>
-      <w:r>
-        <w:rPr>
-          <w:rFonts w:ascii="Consolas" w:eastAsia="Times New Roman" w:hAnsi="Consolas" w:cs="Times New Roman"/>
-          <w:color w:val="6A9955"/>
-          <w:sz w:val="21"/>
-          <w:szCs w:val="21"/>
-        </w:rPr>
-        <w:t>bestSolutions</w:t>
-      </w:r>
-      <w:proofErr w:type="spellEnd"/>
-      <w:r>
-        <w:rPr>
-          <w:rFonts w:ascii="Consolas" w:eastAsia="Times New Roman" w:hAnsi="Consolas" w:cs="Times New Roman"/>
-          <w:color w:val="6A9955"/>
-          <w:sz w:val="21"/>
-          <w:szCs w:val="21"/>
-        </w:rPr>
-        <w:t xml:space="preserve"> array by using push</w:t>
-      </w:r>
-    </w:p>
-    <w:p>
-      <w:pPr>
-        <w:shd w:val="clear" w:color="auto" w:fill="1E1E1E"/>
-        <w:spacing w:after="0" w:line="285" w:lineRule="atLeast"/>
-        <w:rPr>
-          <w:rFonts w:ascii="Consolas" w:eastAsia="Times New Roman" w:hAnsi="Consolas" w:cs="Times New Roman"/>
-          <w:color w:val="D4D4D4"/>
-          <w:sz w:val="21"/>
-          <w:szCs w:val="21"/>
-        </w:rPr>
-      </w:pPr>
-      <w:r>
-        <w:rPr>
-          <w:rFonts w:ascii="Consolas" w:eastAsia="Times New Roman" w:hAnsi="Consolas" w:cs="Times New Roman"/>
-          <w:color w:val="D4D4D4"/>
-          <w:sz w:val="21"/>
-          <w:szCs w:val="21"/>
-        </w:rPr>
-        <w:t xml:space="preserve">                    </w:t>
-      </w:r>
-      <w:r>
-        <w:rPr>
-          <w:rFonts w:ascii="Consolas" w:eastAsia="Times New Roman" w:hAnsi="Consolas" w:cs="Times New Roman"/>
-          <w:color w:val="C586C0"/>
-          <w:sz w:val="21"/>
-          <w:szCs w:val="21"/>
-        </w:rPr>
-        <w:t>if</w:t>
-      </w:r>
-      <w:r>
-        <w:rPr>
-          <w:rFonts w:ascii="Consolas" w:eastAsia="Times New Roman" w:hAnsi="Consolas" w:cs="Times New Roman"/>
-          <w:color w:val="D4D4D4"/>
-          <w:sz w:val="21"/>
-          <w:szCs w:val="21"/>
-        </w:rPr>
-        <w:t xml:space="preserve"> (</w:t>
-      </w:r>
+        <w:t xml:space="preserve"> will return </w:t>
+      </w:r>
+      <w:proofErr w:type="spellStart"/>
+      <w:r>
+        <w:rPr>
+          <w:rFonts w:ascii="Consolas" w:eastAsia="Times New Roman" w:hAnsi="Consolas" w:cs="Times New Roman"/>
+          <w:color w:val="6A9955"/>
+          <w:sz w:val="21"/>
+          <w:szCs w:val="21"/>
+        </w:rPr>
+        <w:t>highscore</w:t>
+      </w:r>
+      <w:proofErr w:type="spellEnd"/>
+      <w:r>
+        <w:rPr>
+          <w:rFonts w:ascii="Consolas" w:eastAsia="Times New Roman" w:hAnsi="Consolas" w:cs="Times New Roman"/>
+          <w:color w:val="6A9955"/>
+          <w:sz w:val="21"/>
+          <w:szCs w:val="21"/>
+        </w:rPr>
+        <w:t xml:space="preserve"> as well as there will be an output console.log("all available scores in a list") should show in the console.</w:t>
+      </w:r>
+    </w:p>
+    <w:p>
+      <w:pPr>
+        <w:shd w:val="clear" w:color="auto" w:fill="1E1E1E"/>
+        <w:spacing w:after="0" w:line="285" w:lineRule="atLeast"/>
+        <w:rPr>
+          <w:rFonts w:ascii="Consolas" w:eastAsia="Times New Roman" w:hAnsi="Consolas" w:cs="Times New Roman"/>
+          <w:color w:val="D4D4D4"/>
+          <w:sz w:val="21"/>
+          <w:szCs w:val="21"/>
+        </w:rPr>
+      </w:pPr>
+      <w:r>
+        <w:rPr>
+          <w:rFonts w:ascii="Consolas" w:eastAsia="Times New Roman" w:hAnsi="Consolas" w:cs="Times New Roman"/>
+          <w:color w:val="D4D4D4"/>
+          <w:sz w:val="21"/>
+          <w:szCs w:val="21"/>
+        </w:rPr>
+        <w:t xml:space="preserve">            </w:t>
+      </w:r>
+      <w:r>
+        <w:rPr>
+          <w:rFonts w:ascii="Consolas" w:eastAsia="Times New Roman" w:hAnsi="Consolas" w:cs="Times New Roman"/>
+          <w:color w:val="6A9955"/>
+          <w:sz w:val="21"/>
+          <w:szCs w:val="21"/>
+        </w:rPr>
+        <w:t xml:space="preserve">// but in the end, </w:t>
+      </w:r>
+      <w:proofErr w:type="spellStart"/>
+      <w:r>
+        <w:rPr>
+          <w:rFonts w:ascii="Consolas" w:eastAsia="Times New Roman" w:hAnsi="Consolas" w:cs="Times New Roman"/>
+          <w:color w:val="6A9955"/>
+          <w:sz w:val="21"/>
+          <w:szCs w:val="21"/>
+        </w:rPr>
+        <w:t>highScore</w:t>
+      </w:r>
+      <w:proofErr w:type="spellEnd"/>
+      <w:r>
+        <w:rPr>
+          <w:rFonts w:ascii="Consolas" w:eastAsia="Times New Roman" w:hAnsi="Consolas" w:cs="Times New Roman"/>
+          <w:color w:val="6A9955"/>
+          <w:sz w:val="21"/>
+          <w:szCs w:val="21"/>
+        </w:rPr>
+        <w:t xml:space="preserve"> variable will only have one value (Integer) because </w:t>
+      </w:r>
+      <w:proofErr w:type="spellStart"/>
+      <w:r>
+        <w:rPr>
+          <w:rFonts w:ascii="Consolas" w:eastAsia="Times New Roman" w:hAnsi="Consolas" w:cs="Times New Roman"/>
+          <w:color w:val="6A9955"/>
+          <w:sz w:val="21"/>
+          <w:szCs w:val="21"/>
+        </w:rPr>
+        <w:t>printAndGetHighScore</w:t>
+      </w:r>
+      <w:proofErr w:type="spellEnd"/>
+      <w:r>
+        <w:rPr>
+          <w:rFonts w:ascii="Consolas" w:eastAsia="Times New Roman" w:hAnsi="Consolas" w:cs="Times New Roman"/>
+          <w:color w:val="6A9955"/>
+          <w:sz w:val="21"/>
+          <w:szCs w:val="21"/>
+        </w:rPr>
+        <w:t xml:space="preserve"> function return this value only.</w:t>
+      </w:r>
+    </w:p>
+    <w:p>
+      <w:pPr>
+        <w:shd w:val="clear" w:color="auto" w:fill="1E1E1E"/>
+        <w:spacing w:after="0" w:line="285" w:lineRule="atLeast"/>
+        <w:rPr>
+          <w:rFonts w:ascii="Consolas" w:eastAsia="Times New Roman" w:hAnsi="Consolas" w:cs="Times New Roman"/>
+          <w:color w:val="D4D4D4"/>
+          <w:sz w:val="21"/>
+          <w:szCs w:val="21"/>
+        </w:rPr>
+      </w:pPr>
+      <w:r>
+        <w:rPr>
+          <w:rFonts w:ascii="Consolas" w:eastAsia="Times New Roman" w:hAnsi="Consolas" w:cs="Times New Roman"/>
+          <w:color w:val="D4D4D4"/>
+          <w:sz w:val="21"/>
+          <w:szCs w:val="21"/>
+        </w:rPr>
+        <w:t xml:space="preserve">            </w:t>
+      </w:r>
+      <w:r>
+        <w:rPr>
+          <w:rFonts w:ascii="Consolas" w:eastAsia="Times New Roman" w:hAnsi="Consolas" w:cs="Times New Roman"/>
+          <w:color w:val="569CD6"/>
+          <w:sz w:val="21"/>
+          <w:szCs w:val="21"/>
+        </w:rPr>
+        <w:t>var</w:t>
+      </w:r>
+      <w:r>
+        <w:rPr>
+          <w:rFonts w:ascii="Consolas" w:eastAsia="Times New Roman" w:hAnsi="Consolas" w:cs="Times New Roman"/>
+          <w:color w:val="D4D4D4"/>
+          <w:sz w:val="21"/>
+          <w:szCs w:val="21"/>
+        </w:rPr>
+        <w:t xml:space="preserve"> </w:t>
+      </w:r>
+      <w:proofErr w:type="spellStart"/>
       <w:r>
         <w:rPr>
           <w:rFonts w:ascii="Consolas" w:eastAsia="Times New Roman" w:hAnsi="Consolas" w:cs="Times New Roman"/>
@@ -3370,6 +3803,45 @@
           <w:sz w:val="21"/>
           <w:szCs w:val="21"/>
         </w:rPr>
+        <w:t>highScore</w:t>
+      </w:r>
+      <w:proofErr w:type="spellEnd"/>
+      <w:r>
+        <w:rPr>
+          <w:rFonts w:ascii="Consolas" w:eastAsia="Times New Roman" w:hAnsi="Consolas" w:cs="Times New Roman"/>
+          <w:color w:val="D4D4D4"/>
+          <w:sz w:val="21"/>
+          <w:szCs w:val="21"/>
+        </w:rPr>
+        <w:t xml:space="preserve"> = </w:t>
+      </w:r>
+      <w:proofErr w:type="spellStart"/>
+      <w:r>
+        <w:rPr>
+          <w:rFonts w:ascii="Consolas" w:eastAsia="Times New Roman" w:hAnsi="Consolas" w:cs="Times New Roman"/>
+          <w:color w:val="DCDCAA"/>
+          <w:sz w:val="21"/>
+          <w:szCs w:val="21"/>
+        </w:rPr>
+        <w:t>printAndGetHighScore</w:t>
+      </w:r>
+      <w:proofErr w:type="spellEnd"/>
+      <w:r>
+        <w:rPr>
+          <w:rFonts w:ascii="Consolas" w:eastAsia="Times New Roman" w:hAnsi="Consolas" w:cs="Times New Roman"/>
+          <w:color w:val="D4D4D4"/>
+          <w:sz w:val="21"/>
+          <w:szCs w:val="21"/>
+        </w:rPr>
+        <w:t>(</w:t>
+      </w:r>
+      <w:r>
+        <w:rPr>
+          <w:rFonts w:ascii="Consolas" w:eastAsia="Times New Roman" w:hAnsi="Consolas" w:cs="Times New Roman"/>
+          <w:color w:val="9CDCFE"/>
+          <w:sz w:val="21"/>
+          <w:szCs w:val="21"/>
+        </w:rPr>
         <w:t>scores</w:t>
       </w:r>
       <w:r>
@@ -3379,9 +3851,70 @@
           <w:sz w:val="21"/>
           <w:szCs w:val="21"/>
         </w:rPr>
-        <w:t>[</w:t>
-      </w:r>
-      <w:proofErr w:type="spellStart"/>
+        <w:t>);</w:t>
+      </w:r>
+    </w:p>
+    <w:p>
+      <w:pPr>
+        <w:shd w:val="clear" w:color="auto" w:fill="1E1E1E"/>
+        <w:spacing w:after="0" w:line="285" w:lineRule="atLeast"/>
+        <w:rPr>
+          <w:rFonts w:ascii="Consolas" w:eastAsia="Times New Roman" w:hAnsi="Consolas" w:cs="Times New Roman"/>
+          <w:color w:val="D4D4D4"/>
+          <w:sz w:val="21"/>
+          <w:szCs w:val="21"/>
+        </w:rPr>
+      </w:pPr>
+      <w:r>
+        <w:rPr>
+          <w:rFonts w:ascii="Consolas" w:eastAsia="Times New Roman" w:hAnsi="Consolas" w:cs="Times New Roman"/>
+          <w:color w:val="D4D4D4"/>
+          <w:sz w:val="21"/>
+          <w:szCs w:val="21"/>
+        </w:rPr>
+        <w:t xml:space="preserve">            </w:t>
+      </w:r>
+      <w:r>
+        <w:rPr>
+          <w:rFonts w:ascii="Consolas" w:eastAsia="Times New Roman" w:hAnsi="Consolas" w:cs="Times New Roman"/>
+          <w:color w:val="6A9955"/>
+          <w:sz w:val="21"/>
+          <w:szCs w:val="21"/>
+        </w:rPr>
+        <w:t xml:space="preserve">//As mentioned in page 148, it is required in the report to get the overall score count which is by simply using </w:t>
+      </w:r>
+      <w:proofErr w:type="spellStart"/>
+      <w:r>
+        <w:rPr>
+          <w:rFonts w:ascii="Consolas" w:eastAsia="Times New Roman" w:hAnsi="Consolas" w:cs="Times New Roman"/>
+          <w:color w:val="6A9955"/>
+          <w:sz w:val="21"/>
+          <w:szCs w:val="21"/>
+        </w:rPr>
+        <w:t>scores.length</w:t>
+      </w:r>
+      <w:proofErr w:type="spellEnd"/>
+    </w:p>
+    <w:p>
+      <w:pPr>
+        <w:shd w:val="clear" w:color="auto" w:fill="1E1E1E"/>
+        <w:spacing w:after="0" w:line="285" w:lineRule="atLeast"/>
+        <w:rPr>
+          <w:rFonts w:ascii="Consolas" w:eastAsia="Times New Roman" w:hAnsi="Consolas" w:cs="Times New Roman"/>
+          <w:color w:val="D4D4D4"/>
+          <w:sz w:val="21"/>
+          <w:szCs w:val="21"/>
+        </w:rPr>
+      </w:pPr>
+      <w:r>
+        <w:rPr>
+          <w:rFonts w:ascii="Consolas" w:eastAsia="Times New Roman" w:hAnsi="Consolas" w:cs="Times New Roman"/>
+          <w:color w:val="D4D4D4"/>
+          <w:sz w:val="21"/>
+          <w:szCs w:val="21"/>
+        </w:rPr>
+        <w:t xml:space="preserve">            </w:t>
+      </w:r>
       <w:r>
         <w:rPr>
           <w:rFonts w:ascii="Consolas" w:eastAsia="Times New Roman" w:hAnsi="Consolas" w:cs="Times New Roman"/>
@@ -3389,17 +3922,52 @@
           <w:sz w:val="21"/>
           <w:szCs w:val="21"/>
         </w:rPr>
-        <w:t>i</w:t>
-      </w:r>
-      <w:proofErr w:type="spellEnd"/>
-      <w:r>
-        <w:rPr>
-          <w:rFonts w:ascii="Consolas" w:eastAsia="Times New Roman" w:hAnsi="Consolas" w:cs="Times New Roman"/>
-          <w:color w:val="D4D4D4"/>
-          <w:sz w:val="21"/>
-          <w:szCs w:val="21"/>
-        </w:rPr>
-        <w:t xml:space="preserve">] == </w:t>
+        <w:t>console</w:t>
+      </w:r>
+      <w:r>
+        <w:rPr>
+          <w:rFonts w:ascii="Consolas" w:eastAsia="Times New Roman" w:hAnsi="Consolas" w:cs="Times New Roman"/>
+          <w:color w:val="D4D4D4"/>
+          <w:sz w:val="21"/>
+          <w:szCs w:val="21"/>
+        </w:rPr>
+        <w:t>.</w:t>
+      </w:r>
+      <w:r>
+        <w:rPr>
+          <w:rFonts w:ascii="Consolas" w:eastAsia="Times New Roman" w:hAnsi="Consolas" w:cs="Times New Roman"/>
+          <w:color w:val="DCDCAA"/>
+          <w:sz w:val="21"/>
+          <w:szCs w:val="21"/>
+        </w:rPr>
+        <w:t>log</w:t>
+      </w:r>
+      <w:r>
+        <w:rPr>
+          <w:rFonts w:ascii="Consolas" w:eastAsia="Times New Roman" w:hAnsi="Consolas" w:cs="Times New Roman"/>
+          <w:color w:val="D4D4D4"/>
+          <w:sz w:val="21"/>
+          <w:szCs w:val="21"/>
+        </w:rPr>
+        <w:t>(</w:t>
+      </w:r>
+      <w:r>
+        <w:rPr>
+          <w:rFonts w:ascii="Consolas" w:eastAsia="Times New Roman" w:hAnsi="Consolas" w:cs="Times New Roman"/>
+          <w:color w:val="CE9178"/>
+          <w:sz w:val="21"/>
+          <w:szCs w:val="21"/>
+        </w:rPr>
+        <w:t>"Bubble tests: "</w:t>
+      </w:r>
+      <w:r>
+        <w:rPr>
+          <w:rFonts w:ascii="Consolas" w:eastAsia="Times New Roman" w:hAnsi="Consolas" w:cs="Times New Roman"/>
+          <w:color w:val="D4D4D4"/>
+          <w:sz w:val="21"/>
+          <w:szCs w:val="21"/>
+        </w:rPr>
+        <w:t xml:space="preserve"> + </w:t>
       </w:r>
       <w:proofErr w:type="spellStart"/>
       <w:r>
@@ -3409,100 +3977,17 @@
           <w:sz w:val="21"/>
           <w:szCs w:val="21"/>
         </w:rPr>
-        <w:t>highScore</w:t>
-      </w:r>
-      <w:proofErr w:type="spellEnd"/>
-      <w:r>
-        <w:rPr>
-          <w:rFonts w:ascii="Consolas" w:eastAsia="Times New Roman" w:hAnsi="Consolas" w:cs="Times New Roman"/>
-          <w:color w:val="D4D4D4"/>
-          <w:sz w:val="21"/>
-          <w:szCs w:val="21"/>
-        </w:rPr>
-        <w:t>) {</w:t>
-      </w:r>
-    </w:p>
-    <w:p>
-      <w:pPr>
-        <w:shd w:val="clear" w:color="auto" w:fill="1E1E1E"/>
-        <w:spacing w:after="0" w:line="285" w:lineRule="atLeast"/>
-        <w:rPr>
-          <w:rFonts w:ascii="Consolas" w:eastAsia="Times New Roman" w:hAnsi="Consolas" w:cs="Times New Roman"/>
-          <w:color w:val="D4D4D4"/>
-          <w:sz w:val="21"/>
-          <w:szCs w:val="21"/>
-        </w:rPr>
-      </w:pPr>
-      <w:r>
-        <w:rPr>
-          <w:rFonts w:ascii="Consolas" w:eastAsia="Times New Roman" w:hAnsi="Consolas" w:cs="Times New Roman"/>
-          <w:color w:val="D4D4D4"/>
-          <w:sz w:val="21"/>
-          <w:szCs w:val="21"/>
-        </w:rPr>
-        <w:t xml:space="preserve">                        </w:t>
-      </w:r>
-      <w:r>
-        <w:rPr>
-          <w:rFonts w:ascii="Consolas" w:eastAsia="Times New Roman" w:hAnsi="Consolas" w:cs="Times New Roman"/>
-          <w:color w:val="6A9955"/>
-          <w:sz w:val="21"/>
-          <w:szCs w:val="21"/>
-        </w:rPr>
-        <w:t>// Added the "#" symbol to make the output/ report looks the same as in page 135 in the textbook</w:t>
-      </w:r>
-    </w:p>
-    <w:p>
-      <w:pPr>
-        <w:shd w:val="clear" w:color="auto" w:fill="1E1E1E"/>
-        <w:spacing w:after="0" w:line="285" w:lineRule="atLeast"/>
-        <w:rPr>
-          <w:rFonts w:ascii="Consolas" w:eastAsia="Times New Roman" w:hAnsi="Consolas" w:cs="Times New Roman"/>
-          <w:color w:val="D4D4D4"/>
-          <w:sz w:val="21"/>
-          <w:szCs w:val="21"/>
-        </w:rPr>
-      </w:pPr>
-      <w:r>
-        <w:rPr>
-          <w:rFonts w:ascii="Consolas" w:eastAsia="Times New Roman" w:hAnsi="Consolas" w:cs="Times New Roman"/>
-          <w:color w:val="D4D4D4"/>
-          <w:sz w:val="21"/>
-          <w:szCs w:val="21"/>
-        </w:rPr>
-        <w:t xml:space="preserve">                        </w:t>
-      </w:r>
-      <w:r>
-        <w:rPr>
-          <w:rFonts w:ascii="Consolas" w:eastAsia="Times New Roman" w:hAnsi="Consolas" w:cs="Times New Roman"/>
-          <w:color w:val="6A9955"/>
-          <w:sz w:val="21"/>
-          <w:szCs w:val="21"/>
-        </w:rPr>
-        <w:t>//I like it this way better than the output in page 150</w:t>
-      </w:r>
-    </w:p>
-    <w:p>
-      <w:pPr>
-        <w:shd w:val="clear" w:color="auto" w:fill="1E1E1E"/>
-        <w:spacing w:after="0" w:line="285" w:lineRule="atLeast"/>
-        <w:rPr>
-          <w:rFonts w:ascii="Consolas" w:eastAsia="Times New Roman" w:hAnsi="Consolas" w:cs="Times New Roman"/>
-          <w:color w:val="D4D4D4"/>
-          <w:sz w:val="21"/>
-          <w:szCs w:val="21"/>
-        </w:rPr>
-      </w:pPr>
-      <w:r>
-        <w:rPr>
-          <w:rFonts w:ascii="Consolas" w:eastAsia="Times New Roman" w:hAnsi="Consolas" w:cs="Times New Roman"/>
-          <w:color w:val="D4D4D4"/>
-          <w:sz w:val="21"/>
-          <w:szCs w:val="21"/>
-        </w:rPr>
-        <w:t xml:space="preserve">                        </w:t>
-      </w:r>
-      <w:proofErr w:type="spellStart"/>
+        <w:t>scores</w:t>
+      </w:r>
+      <w:r>
+        <w:rPr>
+          <w:rFonts w:ascii="Consolas" w:eastAsia="Times New Roman" w:hAnsi="Consolas" w:cs="Times New Roman"/>
+          <w:color w:val="D4D4D4"/>
+          <w:sz w:val="21"/>
+          <w:szCs w:val="21"/>
+        </w:rPr>
+        <w:t>.</w:t>
+      </w:r>
       <w:r>
         <w:rPr>
           <w:rFonts w:ascii="Consolas" w:eastAsia="Times New Roman" w:hAnsi="Consolas" w:cs="Times New Roman"/>
@@ -3510,66 +3995,9 @@
           <w:sz w:val="21"/>
           <w:szCs w:val="21"/>
         </w:rPr>
-        <w:t>bestSolutions</w:t>
-      </w:r>
-      <w:r>
-        <w:rPr>
-          <w:rFonts w:ascii="Consolas" w:eastAsia="Times New Roman" w:hAnsi="Consolas" w:cs="Times New Roman"/>
-          <w:color w:val="D4D4D4"/>
-          <w:sz w:val="21"/>
-          <w:szCs w:val="21"/>
-        </w:rPr>
-        <w:t>.</w:t>
-      </w:r>
-      <w:r>
-        <w:rPr>
-          <w:rFonts w:ascii="Consolas" w:eastAsia="Times New Roman" w:hAnsi="Consolas" w:cs="Times New Roman"/>
-          <w:color w:val="DCDCAA"/>
-          <w:sz w:val="21"/>
-          <w:szCs w:val="21"/>
-        </w:rPr>
-        <w:t>push</w:t>
-      </w:r>
-      <w:proofErr w:type="spellEnd"/>
-      <w:r>
-        <w:rPr>
-          <w:rFonts w:ascii="Consolas" w:eastAsia="Times New Roman" w:hAnsi="Consolas" w:cs="Times New Roman"/>
-          <w:color w:val="D4D4D4"/>
-          <w:sz w:val="21"/>
-          <w:szCs w:val="21"/>
-        </w:rPr>
-        <w:t>(</w:t>
-      </w:r>
-      <w:r>
-        <w:rPr>
-          <w:rFonts w:ascii="Consolas" w:eastAsia="Times New Roman" w:hAnsi="Consolas" w:cs="Times New Roman"/>
-          <w:color w:val="CE9178"/>
-          <w:sz w:val="21"/>
-          <w:szCs w:val="21"/>
-        </w:rPr>
-        <w:t>" #"</w:t>
-      </w:r>
-      <w:r>
-        <w:rPr>
-          <w:rFonts w:ascii="Consolas" w:eastAsia="Times New Roman" w:hAnsi="Consolas" w:cs="Times New Roman"/>
-          <w:color w:val="D4D4D4"/>
-          <w:sz w:val="21"/>
-          <w:szCs w:val="21"/>
-        </w:rPr>
-        <w:t xml:space="preserve"> + </w:t>
-      </w:r>
-      <w:proofErr w:type="spellStart"/>
-      <w:r>
-        <w:rPr>
-          <w:rFonts w:ascii="Consolas" w:eastAsia="Times New Roman" w:hAnsi="Consolas" w:cs="Times New Roman"/>
-          <w:color w:val="9CDCFE"/>
-          <w:sz w:val="21"/>
-          <w:szCs w:val="21"/>
-        </w:rPr>
-        <w:t>i</w:t>
-      </w:r>
-      <w:proofErr w:type="spellEnd"/>
-      <w:proofErr w:type="gramStart"/>
+        <w:t>length</w:t>
+      </w:r>
+      <w:proofErr w:type="spellEnd"/>
       <w:r>
         <w:rPr>
           <w:rFonts w:ascii="Consolas" w:eastAsia="Times New Roman" w:hAnsi="Consolas" w:cs="Times New Roman"/>
@@ -3579,613 +4007,18 @@
         </w:rPr>
         <w:t>);</w:t>
       </w:r>
-      <w:proofErr w:type="gramEnd"/>
-    </w:p>
-    <w:p>
-      <w:pPr>
-        <w:shd w:val="clear" w:color="auto" w:fill="1E1E1E"/>
-        <w:spacing w:after="0" w:line="285" w:lineRule="atLeast"/>
-        <w:rPr>
-          <w:rFonts w:ascii="Consolas" w:eastAsia="Times New Roman" w:hAnsi="Consolas" w:cs="Times New Roman"/>
-          <w:color w:val="D4D4D4"/>
-          <w:sz w:val="21"/>
-          <w:szCs w:val="21"/>
-        </w:rPr>
-      </w:pPr>
-      <w:r>
-        <w:rPr>
-          <w:rFonts w:ascii="Consolas" w:eastAsia="Times New Roman" w:hAnsi="Consolas" w:cs="Times New Roman"/>
-          <w:color w:val="D4D4D4"/>
-          <w:sz w:val="21"/>
-          <w:szCs w:val="21"/>
-        </w:rPr>
-        <w:t>                    }</w:t>
-      </w:r>
-    </w:p>
-    <w:p>
-      <w:pPr>
-        <w:shd w:val="clear" w:color="auto" w:fill="1E1E1E"/>
-        <w:spacing w:after="0" w:line="285" w:lineRule="atLeast"/>
-        <w:rPr>
-          <w:rFonts w:ascii="Consolas" w:eastAsia="Times New Roman" w:hAnsi="Consolas" w:cs="Times New Roman"/>
-          <w:color w:val="D4D4D4"/>
-          <w:sz w:val="21"/>
-          <w:szCs w:val="21"/>
-        </w:rPr>
-      </w:pPr>
-      <w:r>
-        <w:rPr>
-          <w:rFonts w:ascii="Consolas" w:eastAsia="Times New Roman" w:hAnsi="Consolas" w:cs="Times New Roman"/>
-          <w:color w:val="D4D4D4"/>
-          <w:sz w:val="21"/>
-          <w:szCs w:val="21"/>
-        </w:rPr>
-        <w:t>                }</w:t>
-      </w:r>
-    </w:p>
-    <w:p>
-      <w:pPr>
-        <w:shd w:val="clear" w:color="auto" w:fill="1E1E1E"/>
-        <w:spacing w:after="0" w:line="285" w:lineRule="atLeast"/>
-        <w:rPr>
-          <w:rFonts w:ascii="Consolas" w:eastAsia="Times New Roman" w:hAnsi="Consolas" w:cs="Times New Roman"/>
-          <w:color w:val="D4D4D4"/>
-          <w:sz w:val="21"/>
-          <w:szCs w:val="21"/>
-        </w:rPr>
-      </w:pPr>
-      <w:r>
-        <w:rPr>
-          <w:rFonts w:ascii="Consolas" w:eastAsia="Times New Roman" w:hAnsi="Consolas" w:cs="Times New Roman"/>
-          <w:color w:val="D4D4D4"/>
-          <w:sz w:val="21"/>
-          <w:szCs w:val="21"/>
-        </w:rPr>
-        <w:t xml:space="preserve">                </w:t>
-      </w:r>
-      <w:r>
-        <w:rPr>
-          <w:rFonts w:ascii="Consolas" w:eastAsia="Times New Roman" w:hAnsi="Consolas" w:cs="Times New Roman"/>
-          <w:color w:val="C586C0"/>
-          <w:sz w:val="21"/>
-          <w:szCs w:val="21"/>
-        </w:rPr>
-        <w:t>return</w:t>
-      </w:r>
-      <w:r>
-        <w:rPr>
-          <w:rFonts w:ascii="Consolas" w:eastAsia="Times New Roman" w:hAnsi="Consolas" w:cs="Times New Roman"/>
-          <w:color w:val="D4D4D4"/>
-          <w:sz w:val="21"/>
-          <w:szCs w:val="21"/>
-        </w:rPr>
-        <w:t xml:space="preserve"> </w:t>
-      </w:r>
-      <w:proofErr w:type="spellStart"/>
-      <w:proofErr w:type="gramStart"/>
-      <w:r>
-        <w:rPr>
-          <w:rFonts w:ascii="Consolas" w:eastAsia="Times New Roman" w:hAnsi="Consolas" w:cs="Times New Roman"/>
-          <w:color w:val="9CDCFE"/>
-          <w:sz w:val="21"/>
-          <w:szCs w:val="21"/>
-        </w:rPr>
-        <w:t>bestSolutions</w:t>
-      </w:r>
-      <w:proofErr w:type="spellEnd"/>
-      <w:r>
-        <w:rPr>
-          <w:rFonts w:ascii="Consolas" w:eastAsia="Times New Roman" w:hAnsi="Consolas" w:cs="Times New Roman"/>
-          <w:color w:val="D4D4D4"/>
-          <w:sz w:val="21"/>
-          <w:szCs w:val="21"/>
-        </w:rPr>
-        <w:t>;</w:t>
-      </w:r>
-      <w:proofErr w:type="gramEnd"/>
-    </w:p>
-    <w:p>
-      <w:pPr>
-        <w:shd w:val="clear" w:color="auto" w:fill="1E1E1E"/>
-        <w:spacing w:after="0" w:line="285" w:lineRule="atLeast"/>
-        <w:rPr>
-          <w:rFonts w:ascii="Consolas" w:eastAsia="Times New Roman" w:hAnsi="Consolas" w:cs="Times New Roman"/>
-          <w:color w:val="D4D4D4"/>
-          <w:sz w:val="21"/>
-          <w:szCs w:val="21"/>
-        </w:rPr>
-      </w:pPr>
-      <w:r>
-        <w:rPr>
-          <w:rFonts w:ascii="Consolas" w:eastAsia="Times New Roman" w:hAnsi="Consolas" w:cs="Times New Roman"/>
-          <w:color w:val="D4D4D4"/>
-          <w:sz w:val="21"/>
-          <w:szCs w:val="21"/>
-        </w:rPr>
-        <w:t>            }</w:t>
-      </w:r>
-    </w:p>
-    <w:p>
-      <w:pPr>
-        <w:shd w:val="clear" w:color="auto" w:fill="1E1E1E"/>
-        <w:spacing w:after="0" w:line="285" w:lineRule="atLeast"/>
-        <w:rPr>
-          <w:rFonts w:ascii="Consolas" w:eastAsia="Times New Roman" w:hAnsi="Consolas" w:cs="Times New Roman"/>
-          <w:color w:val="D4D4D4"/>
-          <w:sz w:val="21"/>
-          <w:szCs w:val="21"/>
-        </w:rPr>
-      </w:pPr>
-    </w:p>
-    <w:p>
-      <w:pPr>
-        <w:shd w:val="clear" w:color="auto" w:fill="1E1E1E"/>
-        <w:spacing w:after="0" w:line="285" w:lineRule="atLeast"/>
-        <w:rPr>
-          <w:rFonts w:ascii="Consolas" w:eastAsia="Times New Roman" w:hAnsi="Consolas" w:cs="Times New Roman"/>
-          <w:color w:val="D4D4D4"/>
-          <w:sz w:val="21"/>
-          <w:szCs w:val="21"/>
-        </w:rPr>
-      </w:pPr>
-      <w:r>
-        <w:rPr>
-          <w:rFonts w:ascii="Consolas" w:eastAsia="Times New Roman" w:hAnsi="Consolas" w:cs="Times New Roman"/>
-          <w:color w:val="D4D4D4"/>
-          <w:sz w:val="21"/>
-          <w:szCs w:val="21"/>
-        </w:rPr>
-        <w:t xml:space="preserve">            </w:t>
-      </w:r>
-      <w:r>
-        <w:rPr>
-          <w:rFonts w:ascii="Consolas" w:eastAsia="Times New Roman" w:hAnsi="Consolas" w:cs="Times New Roman"/>
-          <w:color w:val="6A9955"/>
-          <w:sz w:val="21"/>
-          <w:szCs w:val="21"/>
-        </w:rPr>
-        <w:t xml:space="preserve">//calling </w:t>
-      </w:r>
-      <w:proofErr w:type="spellStart"/>
-      <w:r>
-        <w:rPr>
-          <w:rFonts w:ascii="Consolas" w:eastAsia="Times New Roman" w:hAnsi="Consolas" w:cs="Times New Roman"/>
-          <w:color w:val="6A9955"/>
-          <w:sz w:val="21"/>
-          <w:szCs w:val="21"/>
-        </w:rPr>
-        <w:t>printAndGetHighScore</w:t>
-      </w:r>
-      <w:proofErr w:type="spellEnd"/>
-      <w:r>
-        <w:rPr>
-          <w:rFonts w:ascii="Consolas" w:eastAsia="Times New Roman" w:hAnsi="Consolas" w:cs="Times New Roman"/>
-          <w:color w:val="6A9955"/>
-          <w:sz w:val="21"/>
-          <w:szCs w:val="21"/>
-        </w:rPr>
-        <w:t xml:space="preserve"> will return </w:t>
-      </w:r>
-      <w:proofErr w:type="spellStart"/>
-      <w:r>
-        <w:rPr>
-          <w:rFonts w:ascii="Consolas" w:eastAsia="Times New Roman" w:hAnsi="Consolas" w:cs="Times New Roman"/>
-          <w:color w:val="6A9955"/>
-          <w:sz w:val="21"/>
-          <w:szCs w:val="21"/>
-        </w:rPr>
-        <w:t>highscore</w:t>
-      </w:r>
-      <w:proofErr w:type="spellEnd"/>
-      <w:r>
-        <w:rPr>
-          <w:rFonts w:ascii="Consolas" w:eastAsia="Times New Roman" w:hAnsi="Consolas" w:cs="Times New Roman"/>
-          <w:color w:val="6A9955"/>
-          <w:sz w:val="21"/>
-          <w:szCs w:val="21"/>
-        </w:rPr>
-        <w:t xml:space="preserve"> as well as there will be an output </w:t>
-      </w:r>
-      <w:proofErr w:type="gramStart"/>
-      <w:r>
-        <w:rPr>
-          <w:rFonts w:ascii="Consolas" w:eastAsia="Times New Roman" w:hAnsi="Consolas" w:cs="Times New Roman"/>
-          <w:color w:val="6A9955"/>
-          <w:sz w:val="21"/>
-          <w:szCs w:val="21"/>
-        </w:rPr>
-        <w:t>console.log(</w:t>
-      </w:r>
-      <w:proofErr w:type="gramEnd"/>
-      <w:r>
-        <w:rPr>
-          <w:rFonts w:ascii="Consolas" w:eastAsia="Times New Roman" w:hAnsi="Consolas" w:cs="Times New Roman"/>
-          <w:color w:val="6A9955"/>
-          <w:sz w:val="21"/>
-          <w:szCs w:val="21"/>
-        </w:rPr>
-        <w:t>"all available scores in a list") should show in the console.</w:t>
-      </w:r>
-    </w:p>
-    <w:p>
-      <w:pPr>
-        <w:shd w:val="clear" w:color="auto" w:fill="1E1E1E"/>
-        <w:spacing w:after="0" w:line="285" w:lineRule="atLeast"/>
-        <w:rPr>
-          <w:rFonts w:ascii="Consolas" w:eastAsia="Times New Roman" w:hAnsi="Consolas" w:cs="Times New Roman"/>
-          <w:color w:val="D4D4D4"/>
-          <w:sz w:val="21"/>
-          <w:szCs w:val="21"/>
-        </w:rPr>
-      </w:pPr>
-      <w:r>
-        <w:rPr>
-          <w:rFonts w:ascii="Consolas" w:eastAsia="Times New Roman" w:hAnsi="Consolas" w:cs="Times New Roman"/>
-          <w:color w:val="D4D4D4"/>
-          <w:sz w:val="21"/>
-          <w:szCs w:val="21"/>
-        </w:rPr>
-        <w:t xml:space="preserve">            </w:t>
-      </w:r>
-      <w:r>
-        <w:rPr>
-          <w:rFonts w:ascii="Consolas" w:eastAsia="Times New Roman" w:hAnsi="Consolas" w:cs="Times New Roman"/>
-          <w:color w:val="6A9955"/>
-          <w:sz w:val="21"/>
-          <w:szCs w:val="21"/>
-        </w:rPr>
-        <w:t xml:space="preserve">// but in the end, </w:t>
-      </w:r>
-      <w:proofErr w:type="spellStart"/>
-      <w:r>
-        <w:rPr>
-          <w:rFonts w:ascii="Consolas" w:eastAsia="Times New Roman" w:hAnsi="Consolas" w:cs="Times New Roman"/>
-          <w:color w:val="6A9955"/>
-          <w:sz w:val="21"/>
-          <w:szCs w:val="21"/>
-        </w:rPr>
-        <w:t>highScore</w:t>
-      </w:r>
-      <w:proofErr w:type="spellEnd"/>
-      <w:r>
-        <w:rPr>
-          <w:rFonts w:ascii="Consolas" w:eastAsia="Times New Roman" w:hAnsi="Consolas" w:cs="Times New Roman"/>
-          <w:color w:val="6A9955"/>
-          <w:sz w:val="21"/>
-          <w:szCs w:val="21"/>
-        </w:rPr>
-        <w:t xml:space="preserve"> variable will only have one value (Integer) because </w:t>
-      </w:r>
-      <w:proofErr w:type="spellStart"/>
-      <w:r>
-        <w:rPr>
-          <w:rFonts w:ascii="Consolas" w:eastAsia="Times New Roman" w:hAnsi="Consolas" w:cs="Times New Roman"/>
-          <w:color w:val="6A9955"/>
-          <w:sz w:val="21"/>
-          <w:szCs w:val="21"/>
-        </w:rPr>
-        <w:t>printAndGetHighScore</w:t>
-      </w:r>
-      <w:proofErr w:type="spellEnd"/>
-      <w:r>
-        <w:rPr>
-          <w:rFonts w:ascii="Consolas" w:eastAsia="Times New Roman" w:hAnsi="Consolas" w:cs="Times New Roman"/>
-          <w:color w:val="6A9955"/>
-          <w:sz w:val="21"/>
-          <w:szCs w:val="21"/>
-        </w:rPr>
-        <w:t xml:space="preserve"> function return this value only.</w:t>
-      </w:r>
-    </w:p>
-    <w:p>
-      <w:pPr>
-        <w:shd w:val="clear" w:color="auto" w:fill="1E1E1E"/>
-        <w:spacing w:after="0" w:line="285" w:lineRule="atLeast"/>
-        <w:rPr>
-          <w:rFonts w:ascii="Consolas" w:eastAsia="Times New Roman" w:hAnsi="Consolas" w:cs="Times New Roman"/>
-          <w:color w:val="D4D4D4"/>
-          <w:sz w:val="21"/>
-          <w:szCs w:val="21"/>
-        </w:rPr>
-      </w:pPr>
-      <w:r>
-        <w:rPr>
-          <w:rFonts w:ascii="Consolas" w:eastAsia="Times New Roman" w:hAnsi="Consolas" w:cs="Times New Roman"/>
-          <w:color w:val="D4D4D4"/>
-          <w:sz w:val="21"/>
-          <w:szCs w:val="21"/>
-        </w:rPr>
-        <w:t xml:space="preserve">            </w:t>
-      </w:r>
-      <w:r>
-        <w:rPr>
-          <w:rFonts w:ascii="Consolas" w:eastAsia="Times New Roman" w:hAnsi="Consolas" w:cs="Times New Roman"/>
-          <w:color w:val="569CD6"/>
-          <w:sz w:val="21"/>
-          <w:szCs w:val="21"/>
-        </w:rPr>
-        <w:t>var</w:t>
-      </w:r>
-      <w:r>
-        <w:rPr>
-          <w:rFonts w:ascii="Consolas" w:eastAsia="Times New Roman" w:hAnsi="Consolas" w:cs="Times New Roman"/>
-          <w:color w:val="D4D4D4"/>
-          <w:sz w:val="21"/>
-          <w:szCs w:val="21"/>
-        </w:rPr>
-        <w:t xml:space="preserve"> </w:t>
-      </w:r>
-      <w:proofErr w:type="spellStart"/>
-      <w:r>
-        <w:rPr>
-          <w:rFonts w:ascii="Consolas" w:eastAsia="Times New Roman" w:hAnsi="Consolas" w:cs="Times New Roman"/>
-          <w:color w:val="9CDCFE"/>
-          <w:sz w:val="21"/>
-          <w:szCs w:val="21"/>
-        </w:rPr>
-        <w:t>highScore</w:t>
-      </w:r>
-      <w:proofErr w:type="spellEnd"/>
-      <w:r>
-        <w:rPr>
-          <w:rFonts w:ascii="Consolas" w:eastAsia="Times New Roman" w:hAnsi="Consolas" w:cs="Times New Roman"/>
-          <w:color w:val="D4D4D4"/>
-          <w:sz w:val="21"/>
-          <w:szCs w:val="21"/>
-        </w:rPr>
-        <w:t xml:space="preserve"> = </w:t>
-      </w:r>
-      <w:proofErr w:type="spellStart"/>
-      <w:r>
-        <w:rPr>
-          <w:rFonts w:ascii="Consolas" w:eastAsia="Times New Roman" w:hAnsi="Consolas" w:cs="Times New Roman"/>
-          <w:color w:val="DCDCAA"/>
-          <w:sz w:val="21"/>
-          <w:szCs w:val="21"/>
-        </w:rPr>
-        <w:t>printAndGetHighScore</w:t>
-      </w:r>
-      <w:proofErr w:type="spellEnd"/>
-      <w:r>
-        <w:rPr>
-          <w:rFonts w:ascii="Consolas" w:eastAsia="Times New Roman" w:hAnsi="Consolas" w:cs="Times New Roman"/>
-          <w:color w:val="D4D4D4"/>
-          <w:sz w:val="21"/>
-          <w:szCs w:val="21"/>
-        </w:rPr>
-        <w:t>(</w:t>
-      </w:r>
-      <w:r>
-        <w:rPr>
-          <w:rFonts w:ascii="Consolas" w:eastAsia="Times New Roman" w:hAnsi="Consolas" w:cs="Times New Roman"/>
-          <w:color w:val="9CDCFE"/>
-          <w:sz w:val="21"/>
-          <w:szCs w:val="21"/>
-        </w:rPr>
-        <w:t>scores</w:t>
-      </w:r>
-      <w:proofErr w:type="gramStart"/>
-      <w:r>
-        <w:rPr>
-          <w:rFonts w:ascii="Consolas" w:eastAsia="Times New Roman" w:hAnsi="Consolas" w:cs="Times New Roman"/>
-          <w:color w:val="D4D4D4"/>
-          <w:sz w:val="21"/>
-          <w:szCs w:val="21"/>
-        </w:rPr>
-        <w:t>);</w:t>
-      </w:r>
-      <w:proofErr w:type="gramEnd"/>
-    </w:p>
-    <w:p>
-      <w:pPr>
-        <w:shd w:val="clear" w:color="auto" w:fill="1E1E1E"/>
-        <w:spacing w:after="0" w:line="285" w:lineRule="atLeast"/>
-        <w:rPr>
-          <w:rFonts w:ascii="Consolas" w:eastAsia="Times New Roman" w:hAnsi="Consolas" w:cs="Times New Roman"/>
-          <w:color w:val="D4D4D4"/>
-          <w:sz w:val="21"/>
-          <w:szCs w:val="21"/>
-        </w:rPr>
-      </w:pPr>
-      <w:r>
-        <w:rPr>
-          <w:rFonts w:ascii="Consolas" w:eastAsia="Times New Roman" w:hAnsi="Consolas" w:cs="Times New Roman"/>
-          <w:color w:val="D4D4D4"/>
-          <w:sz w:val="21"/>
-          <w:szCs w:val="21"/>
-        </w:rPr>
-        <w:t xml:space="preserve">            </w:t>
-      </w:r>
-      <w:r>
-        <w:rPr>
-          <w:rFonts w:ascii="Consolas" w:eastAsia="Times New Roman" w:hAnsi="Consolas" w:cs="Times New Roman"/>
-          <w:color w:val="6A9955"/>
-          <w:sz w:val="21"/>
-          <w:szCs w:val="21"/>
-        </w:rPr>
-        <w:t xml:space="preserve">//As mentioned in page 148, it is required in the report to get the overall score count which is by simply using </w:t>
-      </w:r>
-      <w:proofErr w:type="spellStart"/>
-      <w:proofErr w:type="gramStart"/>
-      <w:r>
-        <w:rPr>
-          <w:rFonts w:ascii="Consolas" w:eastAsia="Times New Roman" w:hAnsi="Consolas" w:cs="Times New Roman"/>
-          <w:color w:val="6A9955"/>
-          <w:sz w:val="21"/>
-          <w:szCs w:val="21"/>
-        </w:rPr>
-        <w:t>scores.length</w:t>
-      </w:r>
-      <w:proofErr w:type="spellEnd"/>
-      <w:proofErr w:type="gramEnd"/>
-    </w:p>
-    <w:p>
-      <w:pPr>
-        <w:shd w:val="clear" w:color="auto" w:fill="1E1E1E"/>
-        <w:spacing w:after="0" w:line="285" w:lineRule="atLeast"/>
-        <w:rPr>
-          <w:rFonts w:ascii="Consolas" w:eastAsia="Times New Roman" w:hAnsi="Consolas" w:cs="Times New Roman"/>
-          <w:color w:val="D4D4D4"/>
-          <w:sz w:val="21"/>
-          <w:szCs w:val="21"/>
-        </w:rPr>
-      </w:pPr>
-      <w:r>
-        <w:rPr>
-          <w:rFonts w:ascii="Consolas" w:eastAsia="Times New Roman" w:hAnsi="Consolas" w:cs="Times New Roman"/>
-          <w:color w:val="D4D4D4"/>
-          <w:sz w:val="21"/>
-          <w:szCs w:val="21"/>
-        </w:rPr>
-        <w:t xml:space="preserve">            </w:t>
-      </w:r>
-      <w:proofErr w:type="gramStart"/>
-      <w:r>
-        <w:rPr>
-          <w:rFonts w:ascii="Consolas" w:eastAsia="Times New Roman" w:hAnsi="Consolas" w:cs="Times New Roman"/>
-          <w:color w:val="9CDCFE"/>
-          <w:sz w:val="21"/>
-          <w:szCs w:val="21"/>
-        </w:rPr>
-        <w:t>console</w:t>
-      </w:r>
-      <w:r>
-        <w:rPr>
-          <w:rFonts w:ascii="Consolas" w:eastAsia="Times New Roman" w:hAnsi="Consolas" w:cs="Times New Roman"/>
-          <w:color w:val="D4D4D4"/>
-          <w:sz w:val="21"/>
-          <w:szCs w:val="21"/>
-        </w:rPr>
-        <w:t>.</w:t>
-      </w:r>
-      <w:r>
-        <w:rPr>
-          <w:rFonts w:ascii="Consolas" w:eastAsia="Times New Roman" w:hAnsi="Consolas" w:cs="Times New Roman"/>
-          <w:color w:val="DCDCAA"/>
-          <w:sz w:val="21"/>
-          <w:szCs w:val="21"/>
-        </w:rPr>
-        <w:t>log</w:t>
-      </w:r>
-      <w:r>
-        <w:rPr>
-          <w:rFonts w:ascii="Consolas" w:eastAsia="Times New Roman" w:hAnsi="Consolas" w:cs="Times New Roman"/>
-          <w:color w:val="D4D4D4"/>
-          <w:sz w:val="21"/>
-          <w:szCs w:val="21"/>
-        </w:rPr>
-        <w:t>(</w:t>
-      </w:r>
-      <w:proofErr w:type="gramEnd"/>
-      <w:r>
-        <w:rPr>
-          <w:rFonts w:ascii="Consolas" w:eastAsia="Times New Roman" w:hAnsi="Consolas" w:cs="Times New Roman"/>
-          <w:color w:val="CE9178"/>
-          <w:sz w:val="21"/>
-          <w:szCs w:val="21"/>
-        </w:rPr>
-        <w:t>"Bubble tests: "</w:t>
-      </w:r>
-      <w:r>
-        <w:rPr>
-          <w:rFonts w:ascii="Consolas" w:eastAsia="Times New Roman" w:hAnsi="Consolas" w:cs="Times New Roman"/>
-          <w:color w:val="D4D4D4"/>
-          <w:sz w:val="21"/>
-          <w:szCs w:val="21"/>
-        </w:rPr>
-        <w:t xml:space="preserve"> + </w:t>
-      </w:r>
-      <w:proofErr w:type="spellStart"/>
-      <w:r>
-        <w:rPr>
-          <w:rFonts w:ascii="Consolas" w:eastAsia="Times New Roman" w:hAnsi="Consolas" w:cs="Times New Roman"/>
-          <w:color w:val="9CDCFE"/>
-          <w:sz w:val="21"/>
-          <w:szCs w:val="21"/>
-        </w:rPr>
-        <w:t>scores</w:t>
-      </w:r>
-      <w:r>
-        <w:rPr>
-          <w:rFonts w:ascii="Consolas" w:eastAsia="Times New Roman" w:hAnsi="Consolas" w:cs="Times New Roman"/>
-          <w:color w:val="D4D4D4"/>
-          <w:sz w:val="21"/>
-          <w:szCs w:val="21"/>
-        </w:rPr>
-        <w:t>.</w:t>
-      </w:r>
-      <w:r>
-        <w:rPr>
-          <w:rFonts w:ascii="Consolas" w:eastAsia="Times New Roman" w:hAnsi="Consolas" w:cs="Times New Roman"/>
-          <w:color w:val="9CDCFE"/>
-          <w:sz w:val="21"/>
-          <w:szCs w:val="21"/>
-        </w:rPr>
-        <w:t>length</w:t>
-      </w:r>
-      <w:proofErr w:type="spellEnd"/>
-      <w:r>
-        <w:rPr>
-          <w:rFonts w:ascii="Consolas" w:eastAsia="Times New Roman" w:hAnsi="Consolas" w:cs="Times New Roman"/>
-          <w:color w:val="D4D4D4"/>
-          <w:sz w:val="21"/>
-          <w:szCs w:val="21"/>
-        </w:rPr>
-        <w:t>);</w:t>
-      </w:r>
-    </w:p>
-    <w:p>
-      <w:pPr>
-        <w:shd w:val="clear" w:color="auto" w:fill="1E1E1E"/>
-        <w:spacing w:after="0" w:line="285" w:lineRule="atLeast"/>
-        <w:rPr>
-          <w:rFonts w:ascii="Consolas" w:eastAsia="Times New Roman" w:hAnsi="Consolas" w:cs="Times New Roman"/>
-          <w:color w:val="D4D4D4"/>
-          <w:sz w:val="21"/>
-          <w:szCs w:val="21"/>
-        </w:rPr>
-      </w:pPr>
-    </w:p>
-    <w:p>
-      <w:pPr>
-        <w:shd w:val="clear" w:color="auto" w:fill="1E1E1E"/>
-        <w:spacing w:after="0" w:line="285" w:lineRule="atLeast"/>
-        <w:rPr>
-          <w:rFonts w:ascii="Consolas" w:eastAsia="Times New Roman" w:hAnsi="Consolas" w:cs="Times New Roman"/>
-          <w:color w:val="D4D4D4"/>
-          <w:sz w:val="21"/>
-          <w:szCs w:val="21"/>
-        </w:rPr>
-      </w:pPr>
-      <w:r>
-        <w:rPr>
-          <w:rFonts w:ascii="Consolas" w:eastAsia="Times New Roman" w:hAnsi="Consolas" w:cs="Times New Roman"/>
-          <w:color w:val="D4D4D4"/>
-          <w:sz w:val="21"/>
-          <w:szCs w:val="21"/>
-        </w:rPr>
-        <w:t xml:space="preserve">            </w:t>
-      </w:r>
-      <w:r>
-        <w:rPr>
-          <w:rFonts w:ascii="Consolas" w:eastAsia="Times New Roman" w:hAnsi="Consolas" w:cs="Times New Roman"/>
-          <w:color w:val="6A9955"/>
-          <w:sz w:val="21"/>
-          <w:szCs w:val="21"/>
-        </w:rPr>
-        <w:t xml:space="preserve">// Printing </w:t>
-      </w:r>
-      <w:proofErr w:type="spellStart"/>
-      <w:r>
-        <w:rPr>
-          <w:rFonts w:ascii="Consolas" w:eastAsia="Times New Roman" w:hAnsi="Consolas" w:cs="Times New Roman"/>
-          <w:color w:val="6A9955"/>
-          <w:sz w:val="21"/>
-          <w:szCs w:val="21"/>
-        </w:rPr>
-        <w:t>highScore</w:t>
-      </w:r>
-      <w:proofErr w:type="spellEnd"/>
+    </w:p>
+    <w:p>
+      <w:pPr>
+        <w:shd w:val="clear" w:color="auto" w:fill="1E1E1E"/>
+        <w:spacing w:after="0" w:line="285" w:lineRule="atLeast"/>
+        <w:rPr>
+          <w:rFonts w:ascii="Consolas" w:eastAsia="Times New Roman" w:hAnsi="Consolas" w:cs="Times New Roman"/>
+          <w:color w:val="D4D4D4"/>
+          <w:sz w:val="21"/>
+          <w:szCs w:val="21"/>
+        </w:rPr>
+      </w:pPr>
     </w:p>
     <w:p>
       <w:pPr>
@@ -4208,7 +4041,47 @@
         <w:lastRenderedPageBreak/>
         <w:t xml:space="preserve">            </w:t>
       </w:r>
-      <w:proofErr w:type="gramStart"/>
+      <w:r>
+        <w:rPr>
+          <w:rFonts w:ascii="Consolas" w:eastAsia="Times New Roman" w:hAnsi="Consolas" w:cs="Times New Roman"/>
+          <w:color w:val="6A9955"/>
+          <w:sz w:val="21"/>
+          <w:szCs w:val="21"/>
+        </w:rPr>
+        <w:t xml:space="preserve">// Printing </w:t>
+      </w:r>
+      <w:proofErr w:type="spellStart"/>
+      <w:r>
+        <w:rPr>
+          <w:rFonts w:ascii="Consolas" w:eastAsia="Times New Roman" w:hAnsi="Consolas" w:cs="Times New Roman"/>
+          <w:color w:val="6A9955"/>
+          <w:sz w:val="21"/>
+          <w:szCs w:val="21"/>
+        </w:rPr>
+        <w:t>highScore</w:t>
+      </w:r>
+      <w:proofErr w:type="spellEnd"/>
+    </w:p>
+    <w:p>
+      <w:pPr>
+        <w:shd w:val="clear" w:color="auto" w:fill="1E1E1E"/>
+        <w:spacing w:after="0" w:line="285" w:lineRule="atLeast"/>
+        <w:rPr>
+          <w:rFonts w:ascii="Consolas" w:eastAsia="Times New Roman" w:hAnsi="Consolas" w:cs="Times New Roman"/>
+          <w:color w:val="D4D4D4"/>
+          <w:sz w:val="21"/>
+          <w:szCs w:val="21"/>
+        </w:rPr>
+      </w:pPr>
+      <w:r>
+        <w:rPr>
+          <w:rFonts w:ascii="Consolas" w:eastAsia="Times New Roman" w:hAnsi="Consolas" w:cs="Times New Roman"/>
+          <w:color w:val="D4D4D4"/>
+          <w:sz w:val="21"/>
+          <w:szCs w:val="21"/>
+        </w:rPr>
+        <w:t xml:space="preserve">            </w:t>
+      </w:r>
       <w:r>
         <w:rPr>
           <w:rFonts w:ascii="Consolas" w:eastAsia="Times New Roman" w:hAnsi="Consolas" w:cs="Times New Roman"/>
@@ -4245,7 +4118,6 @@
         </w:rPr>
         <w:t>(</w:t>
       </w:r>
-      <w:proofErr w:type="gramEnd"/>
       <w:r>
         <w:rPr>
           <w:rFonts w:ascii="Consolas" w:eastAsia="Times New Roman" w:hAnsi="Consolas" w:cs="Times New Roman"/>
@@ -4386,7 +4258,6 @@
         <w:t xml:space="preserve"> = </w:t>
       </w:r>
       <w:proofErr w:type="spellStart"/>
-      <w:proofErr w:type="gramStart"/>
       <w:r>
         <w:rPr>
           <w:rFonts w:ascii="Consolas" w:eastAsia="Times New Roman" w:hAnsi="Consolas" w:cs="Times New Roman"/>
@@ -4406,7 +4277,6 @@
         </w:rPr>
         <w:t>(</w:t>
       </w:r>
-      <w:proofErr w:type="gramEnd"/>
       <w:r>
         <w:rPr>
           <w:rFonts w:ascii="Consolas" w:eastAsia="Times New Roman" w:hAnsi="Consolas" w:cs="Times New Roman"/>
@@ -4466,7 +4336,6 @@
         </w:rPr>
         <w:t xml:space="preserve">            </w:t>
       </w:r>
-      <w:proofErr w:type="gramStart"/>
       <w:r>
         <w:rPr>
           <w:rFonts w:ascii="Consolas" w:eastAsia="Times New Roman" w:hAnsi="Consolas" w:cs="Times New Roman"/>
@@ -4503,7 +4372,6 @@
         </w:rPr>
         <w:t>(</w:t>
       </w:r>
-      <w:proofErr w:type="gramEnd"/>
       <w:r>
         <w:rPr>
           <w:rFonts w:ascii="Consolas" w:eastAsia="Times New Roman" w:hAnsi="Consolas" w:cs="Times New Roman"/>
@@ -4697,7 +4565,7 @@
                     <pic:cNvPicPr/>
                   </pic:nvPicPr>
                   <pic:blipFill>
-                    <a:blip r:embed="rId4"/>
+                    <a:blip r:embed="rId6"/>
                     <a:stretch>
                       <a:fillRect/>
                     </a:stretch>
@@ -5155,6 +5023,29 @@
     <w:semiHidden/>
     <w:unhideWhenUsed/>
   </w:style>
+  <w:style w:type="character" w:styleId="Hyperlink">
+    <w:name w:val="Hyperlink"/>
+    <w:basedOn w:val="DefaultParagraphFont"/>
+    <w:uiPriority w:val="99"/>
+    <w:unhideWhenUsed/>
+    <w:rsid w:val="00485007"/>
+    <w:rPr>
+      <w:color w:val="0563C1" w:themeColor="hyperlink"/>
+      <w:u w:val="single"/>
+    </w:rPr>
+  </w:style>
+  <w:style w:type="character" w:styleId="UnresolvedMention">
+    <w:name w:val="Unresolved Mention"/>
+    <w:basedOn w:val="DefaultParagraphFont"/>
+    <w:uiPriority w:val="99"/>
+    <w:semiHidden/>
+    <w:unhideWhenUsed/>
+    <w:rsid w:val="00485007"/>
+    <w:rPr>
+      <w:color w:val="605E5C"/>
+      <w:shd w:val="clear" w:color="auto" w:fill="E1DFDD"/>
+    </w:rPr>
+  </w:style>
 </w:styles>
 </file>
 

</xml_diff>